<commit_message>
Finalizei o swirl Lesson 3: Tidying Data with tidyr. Nesta lição aprendi como organizar dados com tidyr e dplyr.
</commit_message>
<xml_diff>
--- a/Swil R Curso 3_Obtenção e limpeza de dados.docx
+++ b/Swil R Curso 3_Obtenção e limpeza de dados.docx
@@ -7706,12 +7706,2758 @@
     </w:p>
     <w:p>
       <w:pPr>
-        <w:jc w:val="both"/>
-      </w:pPr>
-    </w:p>
-    <w:p>
-      <w:pPr>
-        <w:jc w:val="both"/>
+        <w:pBdr>
+          <w:bottom w:val="thinThickThinMediumGap" w:sz="18" w:space="1" w:color="auto"/>
+        </w:pBdr>
+        <w:jc w:val="both"/>
+      </w:pPr>
+    </w:p>
+    <w:p>
+      <w:pPr>
+        <w:pBdr>
+          <w:bottom w:val="thinThickThinMediumGap" w:sz="18" w:space="1" w:color="auto"/>
+        </w:pBdr>
+        <w:jc w:val="both"/>
+      </w:pPr>
+    </w:p>
+    <w:p>
+      <w:pPr>
+        <w:pStyle w:val="Ttulo1"/>
+        <w:shd w:val="clear" w:color="auto" w:fill="FFFFFF"/>
+        <w:spacing w:before="300" w:beforeAutospacing="0" w:after="150" w:afterAutospacing="0"/>
+        <w:jc w:val="both"/>
+        <w:rPr>
+          <w:rFonts w:ascii="Arial" w:hAnsi="Arial" w:cs="Arial"/>
+          <w:color w:val="1F1F1F"/>
+          <w:sz w:val="24"/>
+          <w:szCs w:val="24"/>
+        </w:rPr>
+      </w:pPr>
+      <w:proofErr w:type="spellStart"/>
+      <w:r>
+        <w:rPr>
+          <w:rFonts w:ascii="Arial" w:hAnsi="Arial" w:cs="Arial"/>
+          <w:color w:val="1F1F1F"/>
+          <w:sz w:val="24"/>
+          <w:szCs w:val="24"/>
+        </w:rPr>
+        <w:t>swirl</w:t>
+      </w:r>
+      <w:proofErr w:type="spellEnd"/>
+      <w:r>
+        <w:rPr>
+          <w:rFonts w:ascii="Arial" w:hAnsi="Arial" w:cs="Arial"/>
+          <w:color w:val="1F1F1F"/>
+          <w:sz w:val="24"/>
+          <w:szCs w:val="24"/>
+        </w:rPr>
+        <w:t xml:space="preserve"> </w:t>
+      </w:r>
+      <w:proofErr w:type="spellStart"/>
+      <w:r>
+        <w:rPr>
+          <w:rFonts w:ascii="Arial" w:hAnsi="Arial" w:cs="Arial"/>
+          <w:color w:val="1F1F1F"/>
+          <w:sz w:val="24"/>
+          <w:szCs w:val="24"/>
+        </w:rPr>
+        <w:t>Lesson</w:t>
+      </w:r>
+      <w:proofErr w:type="spellEnd"/>
+      <w:r>
+        <w:rPr>
+          <w:rFonts w:ascii="Arial" w:hAnsi="Arial" w:cs="Arial"/>
+          <w:color w:val="1F1F1F"/>
+          <w:sz w:val="24"/>
+          <w:szCs w:val="24"/>
+        </w:rPr>
+        <w:t xml:space="preserve"> 3: </w:t>
+      </w:r>
+      <w:proofErr w:type="spellStart"/>
+      <w:r>
+        <w:rPr>
+          <w:rFonts w:ascii="Arial" w:hAnsi="Arial" w:cs="Arial"/>
+          <w:color w:val="1F1F1F"/>
+          <w:sz w:val="24"/>
+          <w:szCs w:val="24"/>
+        </w:rPr>
+        <w:t>Tidying</w:t>
+      </w:r>
+      <w:proofErr w:type="spellEnd"/>
+      <w:r>
+        <w:rPr>
+          <w:rFonts w:ascii="Arial" w:hAnsi="Arial" w:cs="Arial"/>
+          <w:color w:val="1F1F1F"/>
+          <w:sz w:val="24"/>
+          <w:szCs w:val="24"/>
+        </w:rPr>
+        <w:t xml:space="preserve"> Data </w:t>
+      </w:r>
+      <w:proofErr w:type="spellStart"/>
+      <w:r>
+        <w:rPr>
+          <w:rFonts w:ascii="Arial" w:hAnsi="Arial" w:cs="Arial"/>
+          <w:color w:val="1F1F1F"/>
+          <w:sz w:val="24"/>
+          <w:szCs w:val="24"/>
+        </w:rPr>
+        <w:t>with</w:t>
+      </w:r>
+      <w:proofErr w:type="spellEnd"/>
+      <w:r>
+        <w:rPr>
+          <w:rFonts w:ascii="Arial" w:hAnsi="Arial" w:cs="Arial"/>
+          <w:color w:val="1F1F1F"/>
+          <w:sz w:val="24"/>
+          <w:szCs w:val="24"/>
+        </w:rPr>
+        <w:t xml:space="preserve"> </w:t>
+      </w:r>
+      <w:proofErr w:type="spellStart"/>
+      <w:r>
+        <w:rPr>
+          <w:rFonts w:ascii="Arial" w:hAnsi="Arial" w:cs="Arial"/>
+          <w:color w:val="1F1F1F"/>
+          <w:sz w:val="24"/>
+          <w:szCs w:val="24"/>
+        </w:rPr>
+        <w:t>tidyr</w:t>
+      </w:r>
+      <w:proofErr w:type="spellEnd"/>
+    </w:p>
+    <w:p>
+      <w:pPr>
+        <w:pStyle w:val="Ttulo1"/>
+        <w:shd w:val="clear" w:color="auto" w:fill="FFFFFF"/>
+        <w:spacing w:before="300" w:after="150"/>
+        <w:jc w:val="both"/>
+        <w:rPr>
+          <w:rFonts w:asciiTheme="minorHAnsi" w:hAnsiTheme="minorHAnsi" w:cstheme="minorHAnsi"/>
+          <w:b w:val="0"/>
+          <w:bCs w:val="0"/>
+          <w:color w:val="1F1F1F"/>
+          <w:sz w:val="22"/>
+          <w:szCs w:val="22"/>
+        </w:rPr>
+      </w:pPr>
+      <w:r>
+        <w:rPr>
+          <w:rFonts w:asciiTheme="minorHAnsi" w:hAnsiTheme="minorHAnsi" w:cstheme="minorHAnsi"/>
+          <w:b w:val="0"/>
+          <w:bCs w:val="0"/>
+          <w:color w:val="1F1F1F"/>
+          <w:sz w:val="22"/>
+          <w:szCs w:val="22"/>
+        </w:rPr>
+        <w:t xml:space="preserve">Nesta lição, você aprenderá como organizar seus dados com o pacote </w:t>
+      </w:r>
+      <w:proofErr w:type="spellStart"/>
+      <w:r>
+        <w:rPr>
+          <w:rFonts w:asciiTheme="minorHAnsi" w:hAnsiTheme="minorHAnsi" w:cstheme="minorHAnsi"/>
+          <w:b w:val="0"/>
+          <w:bCs w:val="0"/>
+          <w:color w:val="1F1F1F"/>
+          <w:sz w:val="22"/>
+          <w:szCs w:val="22"/>
+        </w:rPr>
+        <w:t>tidyr</w:t>
+      </w:r>
+      <w:proofErr w:type="spellEnd"/>
+      <w:r>
+        <w:rPr>
+          <w:rFonts w:asciiTheme="minorHAnsi" w:hAnsiTheme="minorHAnsi" w:cstheme="minorHAnsi"/>
+          <w:b w:val="0"/>
+          <w:bCs w:val="0"/>
+          <w:color w:val="1F1F1F"/>
+          <w:sz w:val="22"/>
+          <w:szCs w:val="22"/>
+        </w:rPr>
+        <w:t>.</w:t>
+      </w:r>
+    </w:p>
+    <w:p>
+      <w:pPr>
+        <w:pStyle w:val="Ttulo1"/>
+        <w:shd w:val="clear" w:color="auto" w:fill="FFFFFF"/>
+        <w:spacing w:before="300" w:after="150"/>
+        <w:jc w:val="both"/>
+        <w:rPr>
+          <w:rFonts w:asciiTheme="minorHAnsi" w:hAnsiTheme="minorHAnsi" w:cstheme="minorHAnsi"/>
+          <w:b w:val="0"/>
+          <w:bCs w:val="0"/>
+          <w:color w:val="1F1F1F"/>
+          <w:sz w:val="22"/>
+          <w:szCs w:val="22"/>
+        </w:rPr>
+      </w:pPr>
+      <w:r>
+        <w:rPr>
+          <w:rFonts w:asciiTheme="minorHAnsi" w:hAnsiTheme="minorHAnsi" w:cstheme="minorHAnsi"/>
+          <w:b w:val="0"/>
+          <w:bCs w:val="0"/>
+          <w:color w:val="1F1F1F"/>
+          <w:sz w:val="22"/>
+          <w:szCs w:val="22"/>
+        </w:rPr>
+        <w:t xml:space="preserve">Partes desta lição exigirão o uso de </w:t>
+      </w:r>
+      <w:proofErr w:type="spellStart"/>
+      <w:r>
+        <w:rPr>
+          <w:rFonts w:asciiTheme="minorHAnsi" w:hAnsiTheme="minorHAnsi" w:cstheme="minorHAnsi"/>
+          <w:b w:val="0"/>
+          <w:bCs w:val="0"/>
+          <w:color w:val="1F1F1F"/>
+          <w:sz w:val="22"/>
+          <w:szCs w:val="22"/>
+        </w:rPr>
+        <w:t>dplyr</w:t>
+      </w:r>
+      <w:proofErr w:type="spellEnd"/>
+      <w:r>
+        <w:rPr>
+          <w:rFonts w:asciiTheme="minorHAnsi" w:hAnsiTheme="minorHAnsi" w:cstheme="minorHAnsi"/>
+          <w:b w:val="0"/>
+          <w:bCs w:val="0"/>
+          <w:color w:val="1F1F1F"/>
+          <w:sz w:val="22"/>
+          <w:szCs w:val="22"/>
+        </w:rPr>
+        <w:t>. Se você não tem um básico</w:t>
+      </w:r>
+      <w:r>
+        <w:rPr>
+          <w:rFonts w:asciiTheme="minorHAnsi" w:hAnsiTheme="minorHAnsi" w:cstheme="minorHAnsi"/>
+          <w:b w:val="0"/>
+          <w:bCs w:val="0"/>
+          <w:color w:val="1F1F1F"/>
+          <w:sz w:val="22"/>
+          <w:szCs w:val="22"/>
+        </w:rPr>
+        <w:t xml:space="preserve"> </w:t>
+      </w:r>
+      <w:r>
+        <w:rPr>
+          <w:rFonts w:asciiTheme="minorHAnsi" w:hAnsiTheme="minorHAnsi" w:cstheme="minorHAnsi"/>
+          <w:b w:val="0"/>
+          <w:bCs w:val="0"/>
+          <w:color w:val="1F1F1F"/>
+          <w:sz w:val="22"/>
+          <w:szCs w:val="22"/>
+        </w:rPr>
+        <w:t xml:space="preserve">conhecimento de </w:t>
+      </w:r>
+      <w:proofErr w:type="spellStart"/>
+      <w:r>
+        <w:rPr>
+          <w:rFonts w:asciiTheme="minorHAnsi" w:hAnsiTheme="minorHAnsi" w:cstheme="minorHAnsi"/>
+          <w:b w:val="0"/>
+          <w:bCs w:val="0"/>
+          <w:color w:val="1F1F1F"/>
+          <w:sz w:val="22"/>
+          <w:szCs w:val="22"/>
+        </w:rPr>
+        <w:t>dplyr</w:t>
+      </w:r>
+      <w:proofErr w:type="spellEnd"/>
+      <w:r>
+        <w:rPr>
+          <w:rFonts w:asciiTheme="minorHAnsi" w:hAnsiTheme="minorHAnsi" w:cstheme="minorHAnsi"/>
+          <w:b w:val="0"/>
+          <w:bCs w:val="0"/>
+          <w:color w:val="1F1F1F"/>
+          <w:sz w:val="22"/>
+          <w:szCs w:val="22"/>
+        </w:rPr>
+        <w:t xml:space="preserve">, você deve sair desta lição e começar com as lições de </w:t>
+      </w:r>
+      <w:proofErr w:type="spellStart"/>
+      <w:r>
+        <w:rPr>
+          <w:rFonts w:asciiTheme="minorHAnsi" w:hAnsiTheme="minorHAnsi" w:cstheme="minorHAnsi"/>
+          <w:b w:val="0"/>
+          <w:bCs w:val="0"/>
+          <w:color w:val="1F1F1F"/>
+          <w:sz w:val="22"/>
+          <w:szCs w:val="22"/>
+        </w:rPr>
+        <w:t>dplyr</w:t>
+      </w:r>
+      <w:proofErr w:type="spellEnd"/>
+      <w:r>
+        <w:rPr>
+          <w:rFonts w:asciiTheme="minorHAnsi" w:hAnsiTheme="minorHAnsi" w:cstheme="minorHAnsi"/>
+          <w:b w:val="0"/>
+          <w:bCs w:val="0"/>
+          <w:color w:val="1F1F1F"/>
+          <w:sz w:val="22"/>
+          <w:szCs w:val="22"/>
+        </w:rPr>
+        <w:t xml:space="preserve"> </w:t>
+      </w:r>
+      <w:r>
+        <w:rPr>
+          <w:rFonts w:asciiTheme="minorHAnsi" w:hAnsiTheme="minorHAnsi" w:cstheme="minorHAnsi"/>
+          <w:b w:val="0"/>
+          <w:bCs w:val="0"/>
+          <w:color w:val="1F1F1F"/>
+          <w:sz w:val="22"/>
+          <w:szCs w:val="22"/>
+        </w:rPr>
+        <w:t>do início do curso.</w:t>
+      </w:r>
+    </w:p>
+    <w:p>
+      <w:pPr>
+        <w:pStyle w:val="Ttulo1"/>
+        <w:shd w:val="clear" w:color="auto" w:fill="FFFFFF"/>
+        <w:spacing w:before="300" w:after="150"/>
+        <w:jc w:val="both"/>
+        <w:rPr>
+          <w:rFonts w:asciiTheme="minorHAnsi" w:hAnsiTheme="minorHAnsi" w:cstheme="minorHAnsi"/>
+          <w:b w:val="0"/>
+          <w:bCs w:val="0"/>
+          <w:color w:val="1F1F1F"/>
+          <w:sz w:val="22"/>
+          <w:szCs w:val="22"/>
+        </w:rPr>
+      </w:pPr>
+      <w:proofErr w:type="spellStart"/>
+      <w:r>
+        <w:rPr>
+          <w:rFonts w:asciiTheme="minorHAnsi" w:hAnsiTheme="minorHAnsi" w:cstheme="minorHAnsi"/>
+          <w:b w:val="0"/>
+          <w:bCs w:val="0"/>
+          <w:color w:val="1F1F1F"/>
+          <w:sz w:val="22"/>
+          <w:szCs w:val="22"/>
+        </w:rPr>
+        <w:t>tidyr</w:t>
+      </w:r>
+      <w:proofErr w:type="spellEnd"/>
+      <w:r>
+        <w:rPr>
+          <w:rFonts w:asciiTheme="minorHAnsi" w:hAnsiTheme="minorHAnsi" w:cstheme="minorHAnsi"/>
+          <w:b w:val="0"/>
+          <w:bCs w:val="0"/>
+          <w:color w:val="1F1F1F"/>
+          <w:sz w:val="22"/>
+          <w:szCs w:val="22"/>
+        </w:rPr>
+        <w:t xml:space="preserve"> foi instalado automaticamente (se necessário) e carregado quando você iniciou este</w:t>
+      </w:r>
+    </w:p>
+    <w:p>
+      <w:pPr>
+        <w:pStyle w:val="Ttulo1"/>
+        <w:shd w:val="clear" w:color="auto" w:fill="FFFFFF"/>
+        <w:spacing w:before="300" w:after="150"/>
+        <w:jc w:val="both"/>
+        <w:rPr>
+          <w:rFonts w:asciiTheme="minorHAnsi" w:hAnsiTheme="minorHAnsi" w:cstheme="minorHAnsi"/>
+          <w:b w:val="0"/>
+          <w:bCs w:val="0"/>
+          <w:color w:val="1F1F1F"/>
+          <w:sz w:val="22"/>
+          <w:szCs w:val="22"/>
+        </w:rPr>
+      </w:pPr>
+      <w:r>
+        <w:rPr>
+          <w:rFonts w:asciiTheme="minorHAnsi" w:hAnsiTheme="minorHAnsi" w:cstheme="minorHAnsi"/>
+          <w:b w:val="0"/>
+          <w:bCs w:val="0"/>
+          <w:color w:val="1F1F1F"/>
+          <w:sz w:val="22"/>
+          <w:szCs w:val="22"/>
+        </w:rPr>
+        <w:t xml:space="preserve">lição. </w:t>
+      </w:r>
+    </w:p>
+    <w:p>
+      <w:pPr>
+        <w:pStyle w:val="Ttulo1"/>
+        <w:shd w:val="clear" w:color="auto" w:fill="FFFFFF"/>
+        <w:spacing w:before="300" w:after="150"/>
+        <w:jc w:val="both"/>
+        <w:rPr>
+          <w:rFonts w:asciiTheme="minorHAnsi" w:hAnsiTheme="minorHAnsi" w:cstheme="minorHAnsi"/>
+          <w:b w:val="0"/>
+          <w:bCs w:val="0"/>
+          <w:color w:val="1F1F1F"/>
+          <w:sz w:val="22"/>
+          <w:szCs w:val="22"/>
+        </w:rPr>
+      </w:pPr>
+      <w:r>
+        <w:rPr>
+          <w:rFonts w:asciiTheme="minorHAnsi" w:hAnsiTheme="minorHAnsi" w:cstheme="minorHAnsi"/>
+          <w:b w:val="0"/>
+          <w:bCs w:val="0"/>
+          <w:color w:val="1F1F1F"/>
+          <w:sz w:val="22"/>
+          <w:szCs w:val="22"/>
+        </w:rPr>
+        <w:t xml:space="preserve">O autor de </w:t>
+      </w:r>
+      <w:proofErr w:type="spellStart"/>
+      <w:r>
+        <w:rPr>
+          <w:rFonts w:asciiTheme="minorHAnsi" w:hAnsiTheme="minorHAnsi" w:cstheme="minorHAnsi"/>
+          <w:b w:val="0"/>
+          <w:bCs w:val="0"/>
+          <w:color w:val="1F1F1F"/>
+          <w:sz w:val="22"/>
+          <w:szCs w:val="22"/>
+        </w:rPr>
+        <w:t>tidyr</w:t>
+      </w:r>
+      <w:proofErr w:type="spellEnd"/>
+      <w:r>
+        <w:rPr>
+          <w:rFonts w:asciiTheme="minorHAnsi" w:hAnsiTheme="minorHAnsi" w:cstheme="minorHAnsi"/>
+          <w:b w:val="0"/>
+          <w:bCs w:val="0"/>
+          <w:color w:val="1F1F1F"/>
+          <w:sz w:val="22"/>
+          <w:szCs w:val="22"/>
+        </w:rPr>
+        <w:t xml:space="preserve">, </w:t>
+      </w:r>
+      <w:proofErr w:type="spellStart"/>
+      <w:r>
+        <w:rPr>
+          <w:rFonts w:asciiTheme="minorHAnsi" w:hAnsiTheme="minorHAnsi" w:cstheme="minorHAnsi"/>
+          <w:b w:val="0"/>
+          <w:bCs w:val="0"/>
+          <w:color w:val="1F1F1F"/>
+          <w:sz w:val="22"/>
+          <w:szCs w:val="22"/>
+        </w:rPr>
+        <w:t>Hadley</w:t>
+      </w:r>
+      <w:proofErr w:type="spellEnd"/>
+      <w:r>
+        <w:rPr>
+          <w:rFonts w:asciiTheme="minorHAnsi" w:hAnsiTheme="minorHAnsi" w:cstheme="minorHAnsi"/>
+          <w:b w:val="0"/>
+          <w:bCs w:val="0"/>
+          <w:color w:val="1F1F1F"/>
+          <w:sz w:val="22"/>
+          <w:szCs w:val="22"/>
+        </w:rPr>
+        <w:t xml:space="preserve"> Wickham, discute sua filosofia de dados organizados em seu artigo '</w:t>
+      </w:r>
+      <w:proofErr w:type="spellStart"/>
+      <w:r>
+        <w:rPr>
+          <w:rFonts w:asciiTheme="minorHAnsi" w:hAnsiTheme="minorHAnsi" w:cstheme="minorHAnsi"/>
+          <w:b w:val="0"/>
+          <w:bCs w:val="0"/>
+          <w:color w:val="1F1F1F"/>
+          <w:sz w:val="22"/>
+          <w:szCs w:val="22"/>
+        </w:rPr>
+        <w:t>Tidy</w:t>
+      </w:r>
+      <w:proofErr w:type="spellEnd"/>
+      <w:r>
+        <w:rPr>
+          <w:rFonts w:asciiTheme="minorHAnsi" w:hAnsiTheme="minorHAnsi" w:cstheme="minorHAnsi"/>
+          <w:b w:val="0"/>
+          <w:bCs w:val="0"/>
+          <w:color w:val="1F1F1F"/>
+          <w:sz w:val="22"/>
+          <w:szCs w:val="22"/>
+        </w:rPr>
+        <w:t xml:space="preserve"> Data':</w:t>
+      </w:r>
+    </w:p>
+    <w:p>
+      <w:pPr>
+        <w:pStyle w:val="Ttulo1"/>
+        <w:shd w:val="clear" w:color="auto" w:fill="FFFFFF"/>
+        <w:spacing w:before="300" w:after="150"/>
+        <w:jc w:val="both"/>
+        <w:rPr>
+          <w:rFonts w:asciiTheme="minorHAnsi" w:hAnsiTheme="minorHAnsi" w:cstheme="minorHAnsi"/>
+          <w:b w:val="0"/>
+          <w:bCs w:val="0"/>
+          <w:color w:val="1F1F1F"/>
+          <w:sz w:val="22"/>
+          <w:szCs w:val="22"/>
+        </w:rPr>
+      </w:pPr>
+      <w:proofErr w:type="gramStart"/>
+      <w:r>
+        <w:rPr>
+          <w:rFonts w:asciiTheme="minorHAnsi" w:hAnsiTheme="minorHAnsi" w:cstheme="minorHAnsi"/>
+          <w:b w:val="0"/>
+          <w:bCs w:val="0"/>
+          <w:color w:val="1F1F1F"/>
+          <w:sz w:val="22"/>
+          <w:szCs w:val="22"/>
+        </w:rPr>
+        <w:t>http://vita.had.co.nz/papers/tidy-data.pdf Este</w:t>
+      </w:r>
+      <w:proofErr w:type="gramEnd"/>
+      <w:r>
+        <w:rPr>
+          <w:rFonts w:asciiTheme="minorHAnsi" w:hAnsiTheme="minorHAnsi" w:cstheme="minorHAnsi"/>
+          <w:b w:val="0"/>
+          <w:bCs w:val="0"/>
+          <w:color w:val="1F1F1F"/>
+          <w:sz w:val="22"/>
+          <w:szCs w:val="22"/>
+        </w:rPr>
+        <w:t xml:space="preserve"> artigo deve ser leitura obrigatória para quem trabalha com dados, mas não é necessário para concluir esta lição</w:t>
+      </w:r>
+      <w:r>
+        <w:rPr>
+          <w:rFonts w:asciiTheme="minorHAnsi" w:hAnsiTheme="minorHAnsi" w:cstheme="minorHAnsi"/>
+          <w:b w:val="0"/>
+          <w:bCs w:val="0"/>
+          <w:color w:val="1F1F1F"/>
+          <w:sz w:val="22"/>
+          <w:szCs w:val="22"/>
+        </w:rPr>
+        <w:t>.</w:t>
+      </w:r>
+    </w:p>
+    <w:p>
+      <w:pPr>
+        <w:pStyle w:val="Ttulo1"/>
+        <w:shd w:val="clear" w:color="auto" w:fill="FFFFFF"/>
+        <w:spacing w:before="300" w:after="150"/>
+        <w:jc w:val="both"/>
+        <w:rPr>
+          <w:rFonts w:asciiTheme="minorHAnsi" w:hAnsiTheme="minorHAnsi" w:cstheme="minorHAnsi"/>
+          <w:b w:val="0"/>
+          <w:bCs w:val="0"/>
+          <w:color w:val="1F1F1F"/>
+          <w:sz w:val="22"/>
+          <w:szCs w:val="22"/>
+        </w:rPr>
+      </w:pPr>
+      <w:r>
+        <w:rPr>
+          <w:rFonts w:asciiTheme="minorHAnsi" w:hAnsiTheme="minorHAnsi" w:cstheme="minorHAnsi"/>
+          <w:b w:val="0"/>
+          <w:bCs w:val="0"/>
+          <w:color w:val="1F1F1F"/>
+          <w:sz w:val="22"/>
+          <w:szCs w:val="22"/>
+        </w:rPr>
+        <w:t>Os dados organizados</w:t>
+      </w:r>
+      <w:r>
+        <w:rPr>
+          <w:rFonts w:asciiTheme="minorHAnsi" w:hAnsiTheme="minorHAnsi" w:cstheme="minorHAnsi"/>
+          <w:b w:val="0"/>
+          <w:bCs w:val="0"/>
+          <w:color w:val="1F1F1F"/>
+          <w:sz w:val="22"/>
+          <w:szCs w:val="22"/>
+        </w:rPr>
+        <w:t xml:space="preserve"> *</w:t>
+      </w:r>
+      <w:proofErr w:type="spellStart"/>
+      <w:r>
+        <w:rPr>
+          <w:rFonts w:asciiTheme="minorHAnsi" w:hAnsiTheme="minorHAnsi" w:cstheme="minorHAnsi"/>
+          <w:b w:val="0"/>
+          <w:bCs w:val="0"/>
+          <w:color w:val="1F1F1F"/>
+          <w:sz w:val="22"/>
+          <w:szCs w:val="22"/>
+        </w:rPr>
+        <w:t>tiddy</w:t>
+      </w:r>
+      <w:proofErr w:type="spellEnd"/>
+      <w:proofErr w:type="gramStart"/>
+      <w:r>
+        <w:rPr>
+          <w:rFonts w:asciiTheme="minorHAnsi" w:hAnsiTheme="minorHAnsi" w:cstheme="minorHAnsi"/>
+          <w:b w:val="0"/>
+          <w:bCs w:val="0"/>
+          <w:color w:val="1F1F1F"/>
+          <w:sz w:val="22"/>
+          <w:szCs w:val="22"/>
+        </w:rPr>
+        <w:t xml:space="preserve">* </w:t>
+      </w:r>
+      <w:r>
+        <w:rPr>
+          <w:rFonts w:asciiTheme="minorHAnsi" w:hAnsiTheme="minorHAnsi" w:cstheme="minorHAnsi"/>
+          <w:b w:val="0"/>
+          <w:bCs w:val="0"/>
+          <w:color w:val="1F1F1F"/>
+          <w:sz w:val="22"/>
+          <w:szCs w:val="22"/>
+        </w:rPr>
+        <w:t xml:space="preserve"> são</w:t>
+      </w:r>
+      <w:proofErr w:type="gramEnd"/>
+      <w:r>
+        <w:rPr>
+          <w:rFonts w:asciiTheme="minorHAnsi" w:hAnsiTheme="minorHAnsi" w:cstheme="minorHAnsi"/>
+          <w:b w:val="0"/>
+          <w:bCs w:val="0"/>
+          <w:color w:val="1F1F1F"/>
+          <w:sz w:val="22"/>
+          <w:szCs w:val="22"/>
+        </w:rPr>
+        <w:t xml:space="preserve"> formatados de uma forma padrão que facilita a exploração e a análise e funcionam perfeitamente com outras ferramentas de dados organizados. Especificamente, os dados organizados satisfazem três condições:</w:t>
+      </w:r>
+    </w:p>
+    <w:p>
+      <w:pPr>
+        <w:pStyle w:val="Ttulo1"/>
+        <w:shd w:val="clear" w:color="auto" w:fill="FFFFFF"/>
+        <w:spacing w:before="300" w:after="150"/>
+        <w:jc w:val="both"/>
+        <w:rPr>
+          <w:rFonts w:asciiTheme="minorHAnsi" w:hAnsiTheme="minorHAnsi" w:cstheme="minorHAnsi"/>
+          <w:b w:val="0"/>
+          <w:bCs w:val="0"/>
+          <w:color w:val="1F1F1F"/>
+          <w:sz w:val="22"/>
+          <w:szCs w:val="22"/>
+        </w:rPr>
+      </w:pPr>
+      <w:r>
+        <w:rPr>
+          <w:rFonts w:asciiTheme="minorHAnsi" w:hAnsiTheme="minorHAnsi" w:cstheme="minorHAnsi"/>
+          <w:b w:val="0"/>
+          <w:bCs w:val="0"/>
+          <w:color w:val="1F1F1F"/>
+          <w:sz w:val="22"/>
+          <w:szCs w:val="22"/>
+        </w:rPr>
+        <w:t xml:space="preserve">1) Cada variável forma uma coluna </w:t>
+      </w:r>
+    </w:p>
+    <w:p>
+      <w:pPr>
+        <w:pStyle w:val="Ttulo1"/>
+        <w:shd w:val="clear" w:color="auto" w:fill="FFFFFF"/>
+        <w:spacing w:before="300" w:after="150"/>
+        <w:jc w:val="both"/>
+        <w:rPr>
+          <w:rFonts w:asciiTheme="minorHAnsi" w:hAnsiTheme="minorHAnsi" w:cstheme="minorHAnsi"/>
+          <w:b w:val="0"/>
+          <w:bCs w:val="0"/>
+          <w:color w:val="1F1F1F"/>
+          <w:sz w:val="22"/>
+          <w:szCs w:val="22"/>
+        </w:rPr>
+      </w:pPr>
+      <w:r>
+        <w:rPr>
+          <w:rFonts w:asciiTheme="minorHAnsi" w:hAnsiTheme="minorHAnsi" w:cstheme="minorHAnsi"/>
+          <w:b w:val="0"/>
+          <w:bCs w:val="0"/>
+          <w:color w:val="1F1F1F"/>
+          <w:sz w:val="22"/>
+          <w:szCs w:val="22"/>
+        </w:rPr>
+        <w:t>2) Cada observação forma uma linha</w:t>
+      </w:r>
+    </w:p>
+    <w:p>
+      <w:pPr>
+        <w:pStyle w:val="Ttulo1"/>
+        <w:shd w:val="clear" w:color="auto" w:fill="FFFFFF"/>
+        <w:spacing w:before="300" w:beforeAutospacing="0" w:after="150" w:afterAutospacing="0"/>
+        <w:jc w:val="both"/>
+        <w:rPr>
+          <w:rFonts w:asciiTheme="minorHAnsi" w:hAnsiTheme="minorHAnsi" w:cstheme="minorHAnsi"/>
+          <w:b w:val="0"/>
+          <w:bCs w:val="0"/>
+          <w:color w:val="1F1F1F"/>
+          <w:sz w:val="22"/>
+          <w:szCs w:val="22"/>
+        </w:rPr>
+      </w:pPr>
+      <w:r>
+        <w:rPr>
+          <w:rFonts w:asciiTheme="minorHAnsi" w:hAnsiTheme="minorHAnsi" w:cstheme="minorHAnsi"/>
+          <w:b w:val="0"/>
+          <w:bCs w:val="0"/>
+          <w:color w:val="1F1F1F"/>
+          <w:sz w:val="22"/>
+          <w:szCs w:val="22"/>
+        </w:rPr>
+        <w:t>3) Cada tipo de unidade observacional forma uma tabela</w:t>
+      </w:r>
+    </w:p>
+    <w:p>
+      <w:pPr>
+        <w:pStyle w:val="Ttulo1"/>
+        <w:shd w:val="clear" w:color="auto" w:fill="FFFFFF"/>
+        <w:spacing w:before="300" w:after="150"/>
+        <w:jc w:val="both"/>
+        <w:rPr>
+          <w:rFonts w:asciiTheme="minorHAnsi" w:hAnsiTheme="minorHAnsi" w:cstheme="minorHAnsi"/>
+          <w:b w:val="0"/>
+          <w:bCs w:val="0"/>
+          <w:color w:val="1F1F1F"/>
+          <w:sz w:val="22"/>
+          <w:szCs w:val="22"/>
+        </w:rPr>
+      </w:pPr>
+      <w:r>
+        <w:rPr>
+          <w:rFonts w:asciiTheme="minorHAnsi" w:hAnsiTheme="minorHAnsi" w:cstheme="minorHAnsi"/>
+          <w:b w:val="0"/>
+          <w:bCs w:val="0"/>
+          <w:color w:val="1F1F1F"/>
+          <w:sz w:val="22"/>
+          <w:szCs w:val="22"/>
+        </w:rPr>
+        <w:t xml:space="preserve">O primeiro problema é quando você tem cabeçalhos de coluna que são valores, não nomes de variáveis. Eu criei um conjunto de dados simples </w:t>
+      </w:r>
+      <w:proofErr w:type="gramStart"/>
+      <w:r>
+        <w:rPr>
+          <w:rFonts w:asciiTheme="minorHAnsi" w:hAnsiTheme="minorHAnsi" w:cstheme="minorHAnsi"/>
+          <w:b w:val="0"/>
+          <w:bCs w:val="0"/>
+          <w:color w:val="1F1F1F"/>
+          <w:sz w:val="22"/>
+          <w:szCs w:val="22"/>
+        </w:rPr>
+        <w:t>chamado 'alunos'</w:t>
+      </w:r>
+      <w:proofErr w:type="gramEnd"/>
+      <w:r>
+        <w:rPr>
+          <w:rFonts w:asciiTheme="minorHAnsi" w:hAnsiTheme="minorHAnsi" w:cstheme="minorHAnsi"/>
+          <w:b w:val="0"/>
+          <w:bCs w:val="0"/>
+          <w:color w:val="1F1F1F"/>
+          <w:sz w:val="22"/>
+          <w:szCs w:val="22"/>
+        </w:rPr>
+        <w:t xml:space="preserve"> que demonstra esse cenário. Digite alunos para dar uma olhada.</w:t>
+      </w:r>
+    </w:p>
+    <w:p>
+      <w:pPr>
+        <w:pStyle w:val="Ttulo1"/>
+        <w:shd w:val="clear" w:color="auto" w:fill="FFFFFF"/>
+        <w:spacing w:before="300" w:after="150"/>
+        <w:jc w:val="both"/>
+        <w:rPr>
+          <w:rFonts w:asciiTheme="minorHAnsi" w:hAnsiTheme="minorHAnsi" w:cstheme="minorHAnsi"/>
+          <w:b w:val="0"/>
+          <w:bCs w:val="0"/>
+          <w:color w:val="1F1F1F"/>
+          <w:sz w:val="22"/>
+          <w:szCs w:val="22"/>
+        </w:rPr>
+      </w:pPr>
+      <w:r>
+        <w:rPr>
+          <w:rFonts w:asciiTheme="minorHAnsi" w:hAnsiTheme="minorHAnsi" w:cstheme="minorHAnsi"/>
+          <w:b w:val="0"/>
+          <w:bCs w:val="0"/>
+          <w:color w:val="1F1F1F"/>
+          <w:sz w:val="22"/>
+          <w:szCs w:val="22"/>
+        </w:rPr>
+        <w:t xml:space="preserve"> A primeira coluna representa cada uma das cinco séries possíveis que os alunos podem</w:t>
+      </w:r>
+      <w:r>
+        <w:rPr>
+          <w:rFonts w:asciiTheme="minorHAnsi" w:hAnsiTheme="minorHAnsi" w:cstheme="minorHAnsi"/>
+          <w:b w:val="0"/>
+          <w:bCs w:val="0"/>
+          <w:color w:val="1F1F1F"/>
+          <w:sz w:val="22"/>
+          <w:szCs w:val="22"/>
+        </w:rPr>
+        <w:t xml:space="preserve"> </w:t>
+      </w:r>
+      <w:r>
+        <w:rPr>
+          <w:rFonts w:asciiTheme="minorHAnsi" w:hAnsiTheme="minorHAnsi" w:cstheme="minorHAnsi"/>
+          <w:b w:val="0"/>
+          <w:bCs w:val="0"/>
+          <w:color w:val="1F1F1F"/>
+          <w:sz w:val="22"/>
+          <w:szCs w:val="22"/>
+        </w:rPr>
+        <w:t>receber para uma classe particular. A segunda e terceira colunas fornecem o número de alunos do sexo masculino e feminino, respectivamente, que receberam cada série.</w:t>
+      </w:r>
+    </w:p>
+    <w:p>
+      <w:pPr>
+        <w:pStyle w:val="Ttulo1"/>
+        <w:shd w:val="clear" w:color="auto" w:fill="FFFFFF"/>
+        <w:spacing w:before="300" w:after="150"/>
+        <w:jc w:val="both"/>
+        <w:rPr>
+          <w:rFonts w:asciiTheme="minorHAnsi" w:hAnsiTheme="minorHAnsi" w:cstheme="minorHAnsi"/>
+          <w:b w:val="0"/>
+          <w:bCs w:val="0"/>
+          <w:color w:val="1F1F1F"/>
+          <w:sz w:val="22"/>
+          <w:szCs w:val="22"/>
+        </w:rPr>
+      </w:pPr>
+      <w:r>
+        <w:rPr>
+          <w:rFonts w:asciiTheme="minorHAnsi" w:hAnsiTheme="minorHAnsi" w:cstheme="minorHAnsi"/>
+          <w:b w:val="0"/>
+          <w:bCs w:val="0"/>
+          <w:color w:val="1F1F1F"/>
+          <w:sz w:val="22"/>
+          <w:szCs w:val="22"/>
+        </w:rPr>
+        <w:t>Na verdade, esse conjunto de dados tem três variáveis: nota, sexo e contagem. O primeiro</w:t>
+      </w:r>
+      <w:r>
+        <w:rPr>
+          <w:rFonts w:asciiTheme="minorHAnsi" w:hAnsiTheme="minorHAnsi" w:cstheme="minorHAnsi"/>
+          <w:b w:val="0"/>
+          <w:bCs w:val="0"/>
+          <w:color w:val="1F1F1F"/>
+          <w:sz w:val="22"/>
+          <w:szCs w:val="22"/>
+        </w:rPr>
+        <w:t xml:space="preserve"> </w:t>
+      </w:r>
+      <w:r>
+        <w:rPr>
+          <w:rFonts w:asciiTheme="minorHAnsi" w:hAnsiTheme="minorHAnsi" w:cstheme="minorHAnsi"/>
+          <w:b w:val="0"/>
+          <w:bCs w:val="0"/>
+          <w:color w:val="1F1F1F"/>
+          <w:sz w:val="22"/>
+          <w:szCs w:val="22"/>
+        </w:rPr>
+        <w:t>variável, grau, já é uma coluna, então deve permanecer como está. O segundo</w:t>
+      </w:r>
+      <w:r>
+        <w:rPr>
+          <w:rFonts w:asciiTheme="minorHAnsi" w:hAnsiTheme="minorHAnsi" w:cstheme="minorHAnsi"/>
+          <w:b w:val="0"/>
+          <w:bCs w:val="0"/>
+          <w:color w:val="1F1F1F"/>
+          <w:sz w:val="22"/>
+          <w:szCs w:val="22"/>
+        </w:rPr>
+        <w:t xml:space="preserve"> </w:t>
+      </w:r>
+      <w:r>
+        <w:rPr>
+          <w:rFonts w:asciiTheme="minorHAnsi" w:hAnsiTheme="minorHAnsi" w:cstheme="minorHAnsi"/>
+          <w:b w:val="0"/>
+          <w:bCs w:val="0"/>
+          <w:color w:val="1F1F1F"/>
+          <w:sz w:val="22"/>
+          <w:szCs w:val="22"/>
+        </w:rPr>
+        <w:t>a variável, sexo, é capturada pelos cabeçalhos da segunda e da terceira coluna. A terceira variável, contagem, é o número de alunos para cada combinação de série e sexo.</w:t>
+      </w:r>
+    </w:p>
+    <w:p>
+      <w:pPr>
+        <w:pStyle w:val="Ttulo1"/>
+        <w:shd w:val="clear" w:color="auto" w:fill="FFFFFF"/>
+        <w:spacing w:before="300" w:beforeAutospacing="0" w:after="150" w:afterAutospacing="0"/>
+        <w:jc w:val="both"/>
+        <w:rPr>
+          <w:rFonts w:asciiTheme="minorHAnsi" w:hAnsiTheme="minorHAnsi" w:cstheme="minorHAnsi"/>
+          <w:b w:val="0"/>
+          <w:bCs w:val="0"/>
+          <w:color w:val="1F1F1F"/>
+          <w:sz w:val="22"/>
+          <w:szCs w:val="22"/>
+        </w:rPr>
+      </w:pPr>
+      <w:r>
+        <w:rPr>
+          <w:rFonts w:asciiTheme="minorHAnsi" w:hAnsiTheme="minorHAnsi" w:cstheme="minorHAnsi"/>
+          <w:b w:val="0"/>
+          <w:bCs w:val="0"/>
+          <w:color w:val="1F1F1F"/>
+          <w:sz w:val="22"/>
+          <w:szCs w:val="22"/>
+        </w:rPr>
+        <w:t xml:space="preserve">Para organizar os dados dos alunos, precisamos ter uma coluna para cada uma dessas três variáveis. Usaremos a função </w:t>
+      </w:r>
+      <w:proofErr w:type="spellStart"/>
+      <w:r>
+        <w:rPr>
+          <w:rFonts w:asciiTheme="minorHAnsi" w:hAnsiTheme="minorHAnsi" w:cstheme="minorHAnsi"/>
+          <w:b w:val="0"/>
+          <w:bCs w:val="0"/>
+          <w:color w:val="1F1F1F"/>
+          <w:sz w:val="22"/>
+          <w:szCs w:val="22"/>
+        </w:rPr>
+        <w:t>gather</w:t>
+      </w:r>
+      <w:proofErr w:type="spellEnd"/>
+      <w:r>
+        <w:rPr>
+          <w:rFonts w:asciiTheme="minorHAnsi" w:hAnsiTheme="minorHAnsi" w:cstheme="minorHAnsi"/>
+          <w:b w:val="0"/>
+          <w:bCs w:val="0"/>
+          <w:color w:val="1F1F1F"/>
+          <w:sz w:val="22"/>
+          <w:szCs w:val="22"/>
+        </w:rPr>
+        <w:t xml:space="preserve"> () de </w:t>
+      </w:r>
+      <w:proofErr w:type="spellStart"/>
+      <w:r>
+        <w:rPr>
+          <w:rFonts w:asciiTheme="minorHAnsi" w:hAnsiTheme="minorHAnsi" w:cstheme="minorHAnsi"/>
+          <w:b w:val="0"/>
+          <w:bCs w:val="0"/>
+          <w:color w:val="1F1F1F"/>
+          <w:sz w:val="22"/>
+          <w:szCs w:val="22"/>
+        </w:rPr>
+        <w:t>tidyr</w:t>
+      </w:r>
+      <w:proofErr w:type="spellEnd"/>
+      <w:r>
+        <w:rPr>
+          <w:rFonts w:asciiTheme="minorHAnsi" w:hAnsiTheme="minorHAnsi" w:cstheme="minorHAnsi"/>
+          <w:b w:val="0"/>
+          <w:bCs w:val="0"/>
+          <w:color w:val="1F1F1F"/>
+          <w:sz w:val="22"/>
+          <w:szCs w:val="22"/>
+        </w:rPr>
+        <w:t xml:space="preserve"> para fazer isso. Puxe a documentação para esta função </w:t>
+      </w:r>
+      <w:proofErr w:type="gramStart"/>
+      <w:r>
+        <w:rPr>
+          <w:rFonts w:asciiTheme="minorHAnsi" w:hAnsiTheme="minorHAnsi" w:cstheme="minorHAnsi"/>
+          <w:b w:val="0"/>
+          <w:bCs w:val="0"/>
+          <w:color w:val="1F1F1F"/>
+          <w:sz w:val="22"/>
+          <w:szCs w:val="22"/>
+        </w:rPr>
+        <w:t>com</w:t>
+      </w:r>
+      <w:r>
+        <w:rPr>
+          <w:rFonts w:asciiTheme="minorHAnsi" w:hAnsiTheme="minorHAnsi" w:cstheme="minorHAnsi"/>
+          <w:b w:val="0"/>
+          <w:bCs w:val="0"/>
+          <w:color w:val="1F1F1F"/>
+          <w:sz w:val="22"/>
+          <w:szCs w:val="22"/>
+        </w:rPr>
+        <w:t xml:space="preserve"> ?</w:t>
+      </w:r>
+      <w:proofErr w:type="spellStart"/>
+      <w:r>
+        <w:rPr>
+          <w:rFonts w:asciiTheme="minorHAnsi" w:hAnsiTheme="minorHAnsi" w:cstheme="minorHAnsi"/>
+          <w:b w:val="0"/>
+          <w:bCs w:val="0"/>
+          <w:color w:val="1F1F1F"/>
+          <w:sz w:val="22"/>
+          <w:szCs w:val="22"/>
+        </w:rPr>
+        <w:t>gather</w:t>
+      </w:r>
+      <w:proofErr w:type="spellEnd"/>
+      <w:proofErr w:type="gramEnd"/>
+    </w:p>
+    <w:p>
+      <w:pPr>
+        <w:pStyle w:val="Ttulo1"/>
+        <w:shd w:val="clear" w:color="auto" w:fill="FFFFFF"/>
+        <w:spacing w:before="300" w:after="150"/>
+        <w:jc w:val="both"/>
+        <w:rPr>
+          <w:rFonts w:asciiTheme="minorHAnsi" w:hAnsiTheme="minorHAnsi" w:cstheme="minorHAnsi"/>
+          <w:b w:val="0"/>
+          <w:bCs w:val="0"/>
+          <w:color w:val="1F1F1F"/>
+          <w:sz w:val="22"/>
+          <w:szCs w:val="22"/>
+        </w:rPr>
+      </w:pPr>
+      <w:r>
+        <w:rPr>
+          <w:rFonts w:asciiTheme="minorHAnsi" w:hAnsiTheme="minorHAnsi" w:cstheme="minorHAnsi"/>
+          <w:b w:val="0"/>
+          <w:bCs w:val="0"/>
+          <w:color w:val="1F1F1F"/>
+          <w:sz w:val="22"/>
+          <w:szCs w:val="22"/>
+        </w:rPr>
+        <w:t>Reúna colunas em pares de valores-chave</w:t>
+      </w:r>
+    </w:p>
+    <w:p>
+      <w:pPr>
+        <w:pStyle w:val="Ttulo1"/>
+        <w:shd w:val="clear" w:color="auto" w:fill="FFFFFF"/>
+        <w:spacing w:before="300" w:after="150"/>
+        <w:jc w:val="both"/>
+        <w:rPr>
+          <w:rFonts w:asciiTheme="minorHAnsi" w:hAnsiTheme="minorHAnsi" w:cstheme="minorHAnsi"/>
+          <w:b w:val="0"/>
+          <w:bCs w:val="0"/>
+          <w:color w:val="1F1F1F"/>
+          <w:sz w:val="22"/>
+          <w:szCs w:val="22"/>
+        </w:rPr>
+      </w:pPr>
+    </w:p>
+    <w:p>
+      <w:pPr>
+        <w:pStyle w:val="Ttulo1"/>
+        <w:shd w:val="clear" w:color="auto" w:fill="FFFFFF"/>
+        <w:spacing w:before="300" w:after="150"/>
+        <w:jc w:val="both"/>
+        <w:rPr>
+          <w:rFonts w:asciiTheme="minorHAnsi" w:hAnsiTheme="minorHAnsi" w:cstheme="minorHAnsi"/>
+          <w:b w:val="0"/>
+          <w:bCs w:val="0"/>
+          <w:color w:val="1F1F1F"/>
+          <w:sz w:val="22"/>
+          <w:szCs w:val="22"/>
+        </w:rPr>
+      </w:pPr>
+      <w:r>
+        <w:rPr>
+          <w:rFonts w:asciiTheme="minorHAnsi" w:hAnsiTheme="minorHAnsi" w:cstheme="minorHAnsi"/>
+          <w:b w:val="0"/>
+          <w:bCs w:val="0"/>
+          <w:color w:val="1F1F1F"/>
+          <w:sz w:val="22"/>
+          <w:szCs w:val="22"/>
+        </w:rPr>
+        <w:lastRenderedPageBreak/>
+        <w:t xml:space="preserve">Usando o arquivo de ajuda como um guia, chame </w:t>
+      </w:r>
+      <w:proofErr w:type="spellStart"/>
+      <w:r>
+        <w:rPr>
+          <w:rFonts w:asciiTheme="minorHAnsi" w:hAnsiTheme="minorHAnsi" w:cstheme="minorHAnsi"/>
+          <w:b w:val="0"/>
+          <w:bCs w:val="0"/>
+          <w:color w:val="1F1F1F"/>
+          <w:sz w:val="22"/>
+          <w:szCs w:val="22"/>
+        </w:rPr>
+        <w:t>collect</w:t>
+      </w:r>
+      <w:proofErr w:type="spellEnd"/>
+      <w:r>
+        <w:rPr>
+          <w:rFonts w:asciiTheme="minorHAnsi" w:hAnsiTheme="minorHAnsi" w:cstheme="minorHAnsi"/>
+          <w:b w:val="0"/>
+          <w:bCs w:val="0"/>
+          <w:color w:val="1F1F1F"/>
+          <w:sz w:val="22"/>
+          <w:szCs w:val="22"/>
+        </w:rPr>
+        <w:t xml:space="preserve"> () com os seguintes argumentos (em</w:t>
+      </w:r>
+      <w:r>
+        <w:rPr>
+          <w:rFonts w:asciiTheme="minorHAnsi" w:hAnsiTheme="minorHAnsi" w:cstheme="minorHAnsi"/>
+          <w:b w:val="0"/>
+          <w:bCs w:val="0"/>
+          <w:color w:val="1F1F1F"/>
+          <w:sz w:val="22"/>
+          <w:szCs w:val="22"/>
+        </w:rPr>
+        <w:t xml:space="preserve"> </w:t>
+      </w:r>
+      <w:r>
+        <w:rPr>
+          <w:rFonts w:asciiTheme="minorHAnsi" w:hAnsiTheme="minorHAnsi" w:cstheme="minorHAnsi"/>
+          <w:b w:val="0"/>
+          <w:bCs w:val="0"/>
+          <w:color w:val="1F1F1F"/>
+          <w:sz w:val="22"/>
+          <w:szCs w:val="22"/>
+        </w:rPr>
+        <w:t>ordem): alunos, sexo, contagem, -grau. Observe o sinal de menos antes do grau, que indica que queremos reunir todas as colunas EXCETO o grau.</w:t>
+      </w:r>
+    </w:p>
+    <w:p>
+      <w:pPr>
+        <w:jc w:val="both"/>
+        <w:rPr>
+          <w:rFonts w:eastAsia="Times New Roman" w:cstheme="minorHAnsi"/>
+          <w:color w:val="1F1F1F"/>
+          <w:kern w:val="36"/>
+          <w:lang w:eastAsia="pt-BR"/>
+        </w:rPr>
+      </w:pPr>
+      <w:proofErr w:type="spellStart"/>
+      <w:proofErr w:type="gramStart"/>
+      <w:r>
+        <w:rPr>
+          <w:rFonts w:eastAsia="Times New Roman" w:cstheme="minorHAnsi"/>
+          <w:b/>
+          <w:bCs/>
+          <w:color w:val="1F1F1F"/>
+          <w:kern w:val="36"/>
+          <w:lang w:eastAsia="pt-BR"/>
+        </w:rPr>
+        <w:t>gather</w:t>
+      </w:r>
+      <w:proofErr w:type="spellEnd"/>
+      <w:r>
+        <w:rPr>
+          <w:rFonts w:eastAsia="Times New Roman" w:cstheme="minorHAnsi"/>
+          <w:b/>
+          <w:bCs/>
+          <w:color w:val="1F1F1F"/>
+          <w:kern w:val="36"/>
+          <w:lang w:eastAsia="pt-BR"/>
+        </w:rPr>
+        <w:t>(</w:t>
+      </w:r>
+      <w:proofErr w:type="spellStart"/>
+      <w:proofErr w:type="gramEnd"/>
+      <w:r>
+        <w:rPr>
+          <w:rFonts w:eastAsia="Times New Roman" w:cstheme="minorHAnsi"/>
+          <w:b/>
+          <w:bCs/>
+          <w:color w:val="1F1F1F"/>
+          <w:kern w:val="36"/>
+          <w:lang w:eastAsia="pt-BR"/>
+        </w:rPr>
+        <w:t>students</w:t>
+      </w:r>
+      <w:proofErr w:type="spellEnd"/>
+      <w:r>
+        <w:rPr>
+          <w:rFonts w:eastAsia="Times New Roman" w:cstheme="minorHAnsi"/>
+          <w:b/>
+          <w:bCs/>
+          <w:color w:val="1F1F1F"/>
+          <w:kern w:val="36"/>
+          <w:lang w:eastAsia="pt-BR"/>
+        </w:rPr>
+        <w:t xml:space="preserve">, sex, </w:t>
+      </w:r>
+      <w:proofErr w:type="spellStart"/>
+      <w:r>
+        <w:rPr>
+          <w:rFonts w:eastAsia="Times New Roman" w:cstheme="minorHAnsi"/>
+          <w:b/>
+          <w:bCs/>
+          <w:color w:val="1F1F1F"/>
+          <w:kern w:val="36"/>
+          <w:lang w:eastAsia="pt-BR"/>
+        </w:rPr>
+        <w:t>count</w:t>
+      </w:r>
+      <w:proofErr w:type="spellEnd"/>
+      <w:r>
+        <w:rPr>
+          <w:rFonts w:eastAsia="Times New Roman" w:cstheme="minorHAnsi"/>
+          <w:b/>
+          <w:bCs/>
+          <w:color w:val="1F1F1F"/>
+          <w:kern w:val="36"/>
+          <w:lang w:eastAsia="pt-BR"/>
+        </w:rPr>
+        <w:t>, -grade)</w:t>
+      </w:r>
+      <w:r>
+        <w:rPr>
+          <w:rFonts w:eastAsia="Times New Roman" w:cstheme="minorHAnsi"/>
+          <w:color w:val="1F1F1F"/>
+          <w:kern w:val="36"/>
+          <w:lang w:eastAsia="pt-BR"/>
+        </w:rPr>
+        <w:t xml:space="preserve"> # Reunir todas as colunas, </w:t>
+      </w:r>
+      <w:proofErr w:type="spellStart"/>
+      <w:r>
+        <w:rPr>
+          <w:rFonts w:eastAsia="Times New Roman" w:cstheme="minorHAnsi"/>
+          <w:color w:val="1F1F1F"/>
+          <w:kern w:val="36"/>
+          <w:lang w:eastAsia="pt-BR"/>
+        </w:rPr>
+        <w:t>EXCETo</w:t>
+      </w:r>
+      <w:proofErr w:type="spellEnd"/>
+      <w:r>
+        <w:rPr>
+          <w:rFonts w:eastAsia="Times New Roman" w:cstheme="minorHAnsi"/>
+          <w:color w:val="1F1F1F"/>
+          <w:kern w:val="36"/>
+          <w:lang w:eastAsia="pt-BR"/>
+        </w:rPr>
+        <w:t xml:space="preserve"> *-grade*</w:t>
+      </w:r>
+    </w:p>
+    <w:p>
+      <w:pPr>
+        <w:jc w:val="both"/>
+        <w:rPr>
+          <w:rFonts w:eastAsia="Times New Roman" w:cstheme="minorHAnsi"/>
+          <w:color w:val="1F1F1F"/>
+          <w:kern w:val="36"/>
+          <w:lang w:eastAsia="pt-BR"/>
+        </w:rPr>
+      </w:pPr>
+      <w:r>
+        <w:rPr>
+          <w:rFonts w:eastAsia="Times New Roman" w:cstheme="minorHAnsi"/>
+          <w:color w:val="1F1F1F"/>
+          <w:kern w:val="36"/>
+          <w:lang w:eastAsia="pt-BR"/>
+        </w:rPr>
+        <w:t xml:space="preserve"># Cada linha dos dados agora representa exatamente uma observação, caracterizada por uma combinação única das variáveis de grade e sex. Cada uma de nossas variáveis (grade, sex e </w:t>
+      </w:r>
+      <w:proofErr w:type="spellStart"/>
+      <w:r>
+        <w:rPr>
+          <w:rFonts w:eastAsia="Times New Roman" w:cstheme="minorHAnsi"/>
+          <w:color w:val="1F1F1F"/>
+          <w:kern w:val="36"/>
+          <w:lang w:eastAsia="pt-BR"/>
+        </w:rPr>
+        <w:t>count</w:t>
+      </w:r>
+      <w:proofErr w:type="spellEnd"/>
+      <w:r>
+        <w:rPr>
+          <w:rFonts w:eastAsia="Times New Roman" w:cstheme="minorHAnsi"/>
+          <w:color w:val="1F1F1F"/>
+          <w:kern w:val="36"/>
+          <w:lang w:eastAsia="pt-BR"/>
+        </w:rPr>
+        <w:t>) ocupa exatamente uma coluna.</w:t>
+      </w:r>
+    </w:p>
+    <w:p>
+      <w:pPr>
+        <w:jc w:val="both"/>
+        <w:rPr>
+          <w:rFonts w:eastAsia="Times New Roman" w:cstheme="minorHAnsi"/>
+          <w:color w:val="1F1F1F"/>
+          <w:kern w:val="36"/>
+          <w:lang w:eastAsia="pt-BR"/>
+        </w:rPr>
+      </w:pPr>
+      <w:r>
+        <w:rPr>
+          <w:rFonts w:eastAsia="Times New Roman" w:cstheme="minorHAnsi"/>
+          <w:color w:val="1F1F1F"/>
+          <w:kern w:val="36"/>
+          <w:lang w:eastAsia="pt-BR"/>
+        </w:rPr>
+        <w:t>Esses dados são organizados!</w:t>
+      </w:r>
+    </w:p>
+    <w:p>
+      <w:pPr>
+        <w:jc w:val="both"/>
+        <w:rPr>
+          <w:rFonts w:eastAsia="Times New Roman" w:cstheme="minorHAnsi"/>
+          <w:color w:val="1F1F1F"/>
+          <w:kern w:val="36"/>
+          <w:lang w:eastAsia="pt-BR"/>
+        </w:rPr>
+      </w:pPr>
+      <w:r>
+        <w:rPr>
+          <w:rFonts w:eastAsia="Times New Roman" w:cstheme="minorHAnsi"/>
+          <w:color w:val="1F1F1F"/>
+          <w:kern w:val="36"/>
+          <w:lang w:eastAsia="pt-BR"/>
+        </w:rPr>
+        <w:t>É importante entender o que significa cada argumento para reunir (). O argumento de dados, alunos, fornece o nome do conjunto de dados original. Os argumentos de chave e valor - sexo e contagem, respectivamente - fornecem os nomes das colunas para nosso conjunto de dados organizado. O argumento final, -grade, diz que queremos reunir todas as colunas EXCETO a coluna da nota (uma vez que a nota já é uma variável de coluna adequada).</w:t>
+      </w:r>
+    </w:p>
+    <w:p>
+      <w:pPr>
+        <w:jc w:val="both"/>
+        <w:rPr>
+          <w:rFonts w:eastAsia="Times New Roman" w:cstheme="minorHAnsi"/>
+          <w:color w:val="1F1F1F"/>
+          <w:kern w:val="36"/>
+          <w:lang w:eastAsia="pt-BR"/>
+        </w:rPr>
+      </w:pPr>
+      <w:r>
+        <w:rPr>
+          <w:rFonts w:eastAsia="Times New Roman" w:cstheme="minorHAnsi"/>
+          <w:color w:val="1F1F1F"/>
+          <w:kern w:val="36"/>
+          <w:lang w:eastAsia="pt-BR"/>
+        </w:rPr>
+        <w:t>O segundo caso de dados confusos que veremos é quando várias variáveis ​​são armazenadas em</w:t>
+      </w:r>
+      <w:r>
+        <w:rPr>
+          <w:rFonts w:eastAsia="Times New Roman" w:cstheme="minorHAnsi"/>
+          <w:color w:val="1F1F1F"/>
+          <w:kern w:val="36"/>
+          <w:lang w:eastAsia="pt-BR"/>
+        </w:rPr>
+        <w:t xml:space="preserve"> </w:t>
+      </w:r>
+      <w:r>
+        <w:rPr>
+          <w:rFonts w:eastAsia="Times New Roman" w:cstheme="minorHAnsi"/>
+          <w:color w:val="1F1F1F"/>
+          <w:kern w:val="36"/>
+          <w:lang w:eastAsia="pt-BR"/>
+        </w:rPr>
+        <w:t>uma coluna. Digite students2 para ver um exemplo disso.</w:t>
+      </w:r>
+    </w:p>
+    <w:p>
+      <w:pPr>
+        <w:jc w:val="both"/>
+        <w:rPr>
+          <w:rFonts w:eastAsia="Times New Roman" w:cstheme="minorHAnsi"/>
+          <w:color w:val="1F1F1F"/>
+          <w:kern w:val="36"/>
+          <w:lang w:eastAsia="pt-BR"/>
+        </w:rPr>
+      </w:pPr>
+      <w:r>
+        <w:rPr>
+          <w:rFonts w:eastAsia="Times New Roman" w:cstheme="minorHAnsi"/>
+          <w:color w:val="1F1F1F"/>
+          <w:kern w:val="36"/>
+          <w:lang w:eastAsia="pt-BR"/>
+        </w:rPr>
+        <w:t>Este conjunto de dados é semelhante ao primeiro, exceto que agora existem duas classes separadas,</w:t>
+      </w:r>
+    </w:p>
+    <w:p>
+      <w:pPr>
+        <w:jc w:val="both"/>
+        <w:rPr>
+          <w:rFonts w:eastAsia="Times New Roman" w:cstheme="minorHAnsi"/>
+          <w:color w:val="1F1F1F"/>
+          <w:kern w:val="36"/>
+          <w:lang w:eastAsia="pt-BR"/>
+        </w:rPr>
+      </w:pPr>
+      <w:r>
+        <w:rPr>
+          <w:rFonts w:eastAsia="Times New Roman" w:cstheme="minorHAnsi"/>
+          <w:color w:val="1F1F1F"/>
+          <w:kern w:val="36"/>
+          <w:lang w:eastAsia="pt-BR"/>
+        </w:rPr>
+        <w:t>1 e 2, e temos contagens totais para cada sexo dentro de cada classe. students2 sofre do mesmo problema de dados confusos de ter cabeçalhos de coluna que são valores (masculino_1, feminino_1, etc.) e não nomes de variáveis ​​(sexo, classe e contagem).</w:t>
+      </w:r>
+    </w:p>
+    <w:p>
+      <w:pPr>
+        <w:jc w:val="both"/>
+        <w:rPr>
+          <w:rFonts w:eastAsia="Times New Roman" w:cstheme="minorHAnsi"/>
+          <w:color w:val="1F1F1F"/>
+          <w:kern w:val="36"/>
+          <w:lang w:eastAsia="pt-BR"/>
+        </w:rPr>
+      </w:pPr>
+      <w:r>
+        <w:rPr>
+          <w:rFonts w:eastAsia="Times New Roman" w:cstheme="minorHAnsi"/>
+          <w:color w:val="1F1F1F"/>
+          <w:kern w:val="36"/>
+          <w:lang w:eastAsia="pt-BR"/>
+        </w:rPr>
+        <w:t>No entanto, ele também tem várias variáveis ​​armazenadas em cada coluna (sexo e classe),</w:t>
+      </w:r>
+    </w:p>
+    <w:p>
+      <w:pPr>
+        <w:jc w:val="both"/>
+        <w:rPr>
+          <w:rFonts w:eastAsia="Times New Roman" w:cstheme="minorHAnsi"/>
+          <w:color w:val="1F1F1F"/>
+          <w:kern w:val="36"/>
+          <w:lang w:eastAsia="pt-BR"/>
+        </w:rPr>
+      </w:pPr>
+      <w:r>
+        <w:rPr>
+          <w:rFonts w:eastAsia="Times New Roman" w:cstheme="minorHAnsi"/>
+          <w:color w:val="1F1F1F"/>
+          <w:kern w:val="36"/>
+          <w:lang w:eastAsia="pt-BR"/>
+        </w:rPr>
+        <w:t>que é outro sintoma comum de dados confusos. Organizar este conjunto de dados será um processo de duas etapas.</w:t>
+      </w:r>
+    </w:p>
+    <w:p>
+      <w:pPr>
+        <w:jc w:val="both"/>
+        <w:rPr>
+          <w:rFonts w:eastAsia="Times New Roman" w:cstheme="minorHAnsi"/>
+          <w:color w:val="1F1F1F"/>
+          <w:kern w:val="36"/>
+          <w:lang w:eastAsia="pt-BR"/>
+        </w:rPr>
+      </w:pPr>
+      <w:r>
+        <w:rPr>
+          <w:rFonts w:eastAsia="Times New Roman" w:cstheme="minorHAnsi"/>
+          <w:color w:val="1F1F1F"/>
+          <w:kern w:val="36"/>
+          <w:lang w:eastAsia="pt-BR"/>
+        </w:rPr>
+        <w:t xml:space="preserve">Vamos começar usando o </w:t>
+      </w:r>
+      <w:proofErr w:type="spellStart"/>
+      <w:r>
+        <w:rPr>
+          <w:rFonts w:eastAsia="Times New Roman" w:cstheme="minorHAnsi"/>
+          <w:color w:val="1F1F1F"/>
+          <w:kern w:val="36"/>
+          <w:lang w:eastAsia="pt-BR"/>
+        </w:rPr>
+        <w:t>collect</w:t>
+      </w:r>
+      <w:proofErr w:type="spellEnd"/>
+      <w:r>
+        <w:rPr>
+          <w:rFonts w:eastAsia="Times New Roman" w:cstheme="minorHAnsi"/>
+          <w:color w:val="1F1F1F"/>
+          <w:kern w:val="36"/>
+          <w:lang w:eastAsia="pt-BR"/>
+        </w:rPr>
+        <w:t xml:space="preserve"> () para empilhar as colunas de students2, como acabamos de fazer com os alunos. Desta vez, nomeie a coluna 'chave' como </w:t>
+      </w:r>
+      <w:proofErr w:type="spellStart"/>
+      <w:r>
+        <w:rPr>
+          <w:rFonts w:eastAsia="Times New Roman" w:cstheme="minorHAnsi"/>
+          <w:color w:val="1F1F1F"/>
+          <w:kern w:val="36"/>
+          <w:lang w:eastAsia="pt-BR"/>
+        </w:rPr>
+        <w:t>sex_class</w:t>
+      </w:r>
+      <w:proofErr w:type="spellEnd"/>
+      <w:r>
+        <w:rPr>
+          <w:rFonts w:eastAsia="Times New Roman" w:cstheme="minorHAnsi"/>
+          <w:color w:val="1F1F1F"/>
+          <w:kern w:val="36"/>
+          <w:lang w:eastAsia="pt-BR"/>
+        </w:rPr>
+        <w:t xml:space="preserve"> e a contagem da coluna 'valor'. Salve o resultado em uma nova variável chamada res. Consulte? Reúna-se novamente se precisar de ajuda.</w:t>
+      </w:r>
+    </w:p>
+    <w:p>
+      <w:pPr>
+        <w:jc w:val="both"/>
+        <w:rPr>
+          <w:rFonts w:eastAsia="Times New Roman" w:cstheme="minorHAnsi"/>
+          <w:color w:val="1F1F1F"/>
+          <w:kern w:val="36"/>
+          <w:lang w:eastAsia="pt-BR"/>
+        </w:rPr>
+      </w:pPr>
+      <w:r>
+        <w:rPr>
+          <w:rFonts w:eastAsia="Times New Roman" w:cstheme="minorHAnsi"/>
+          <w:color w:val="1F1F1F"/>
+          <w:kern w:val="36"/>
+          <w:lang w:eastAsia="pt-BR"/>
+        </w:rPr>
+        <w:t xml:space="preserve">students2 # Dados confusos, pois </w:t>
+      </w:r>
+      <w:proofErr w:type="gramStart"/>
+      <w:r>
+        <w:rPr>
+          <w:rFonts w:eastAsia="Times New Roman" w:cstheme="minorHAnsi"/>
+          <w:color w:val="1F1F1F"/>
+          <w:kern w:val="36"/>
+          <w:lang w:eastAsia="pt-BR"/>
+        </w:rPr>
+        <w:t>tem  várias</w:t>
+      </w:r>
+      <w:proofErr w:type="gramEnd"/>
+      <w:r>
+        <w:rPr>
+          <w:rFonts w:eastAsia="Times New Roman" w:cstheme="minorHAnsi"/>
+          <w:color w:val="1F1F1F"/>
+          <w:kern w:val="36"/>
+          <w:lang w:eastAsia="pt-BR"/>
+        </w:rPr>
+        <w:t xml:space="preserve"> variáveis armazenadas em uma coluna.</w:t>
+      </w:r>
+    </w:p>
+    <w:p>
+      <w:pPr>
+        <w:jc w:val="both"/>
+        <w:rPr>
+          <w:rFonts w:eastAsia="Times New Roman" w:cstheme="minorHAnsi"/>
+          <w:color w:val="1F1F1F"/>
+          <w:kern w:val="36"/>
+          <w:lang w:eastAsia="pt-BR"/>
+        </w:rPr>
+      </w:pPr>
+      <w:r>
+        <w:rPr>
+          <w:rFonts w:eastAsia="Times New Roman" w:cstheme="minorHAnsi"/>
+          <w:color w:val="1F1F1F"/>
+          <w:kern w:val="36"/>
+          <w:lang w:eastAsia="pt-BR"/>
+        </w:rPr>
+        <w:t xml:space="preserve"># existem duas classes separadas, 1 e 2, e temos contagens totais para cada sex dentro de cada classe. </w:t>
+      </w:r>
+    </w:p>
+    <w:p>
+      <w:pPr>
+        <w:jc w:val="both"/>
+        <w:rPr>
+          <w:rFonts w:eastAsia="Times New Roman" w:cstheme="minorHAnsi"/>
+          <w:color w:val="1F1F1F"/>
+          <w:kern w:val="36"/>
+          <w:lang w:eastAsia="pt-BR"/>
+        </w:rPr>
+      </w:pPr>
+      <w:r>
+        <w:rPr>
+          <w:rFonts w:eastAsia="Times New Roman" w:cstheme="minorHAnsi"/>
+          <w:color w:val="1F1F1F"/>
+          <w:kern w:val="36"/>
+          <w:lang w:eastAsia="pt-BR"/>
+        </w:rPr>
+        <w:t xml:space="preserve"># ter cabeçalhos de coluna que são valores (male_1, female_1, etc.) e não nomes de variáveis (sex, classe e </w:t>
+      </w:r>
+      <w:proofErr w:type="spellStart"/>
+      <w:r>
+        <w:rPr>
+          <w:rFonts w:eastAsia="Times New Roman" w:cstheme="minorHAnsi"/>
+          <w:color w:val="1F1F1F"/>
+          <w:kern w:val="36"/>
+          <w:lang w:eastAsia="pt-BR"/>
+        </w:rPr>
+        <w:t>count</w:t>
+      </w:r>
+      <w:proofErr w:type="spellEnd"/>
+      <w:r>
+        <w:rPr>
+          <w:rFonts w:eastAsia="Times New Roman" w:cstheme="minorHAnsi"/>
+          <w:color w:val="1F1F1F"/>
+          <w:kern w:val="36"/>
+          <w:lang w:eastAsia="pt-BR"/>
+        </w:rPr>
+        <w:t>)</w:t>
+      </w:r>
+    </w:p>
+    <w:p>
+      <w:pPr>
+        <w:jc w:val="both"/>
+        <w:rPr>
+          <w:rFonts w:eastAsia="Times New Roman" w:cstheme="minorHAnsi"/>
+          <w:color w:val="1F1F1F"/>
+          <w:kern w:val="36"/>
+          <w:lang w:eastAsia="pt-BR"/>
+        </w:rPr>
+      </w:pPr>
+      <w:r>
+        <w:rPr>
+          <w:rFonts w:eastAsia="Times New Roman" w:cstheme="minorHAnsi"/>
+          <w:color w:val="1F1F1F"/>
+          <w:kern w:val="36"/>
+          <w:lang w:eastAsia="pt-BR"/>
+        </w:rPr>
+        <w:t># também tem várias variáveis armazenadas em cada coluna (sex e classe), que é outro sintoma comum de dados confusos.</w:t>
+      </w:r>
+    </w:p>
+    <w:p>
+      <w:pPr>
+        <w:jc w:val="both"/>
+        <w:rPr>
+          <w:rFonts w:eastAsia="Times New Roman" w:cstheme="minorHAnsi"/>
+          <w:color w:val="1F1F1F"/>
+          <w:kern w:val="36"/>
+          <w:lang w:eastAsia="pt-BR"/>
+        </w:rPr>
+      </w:pPr>
+      <w:r>
+        <w:rPr>
+          <w:rFonts w:eastAsia="Times New Roman" w:cstheme="minorHAnsi"/>
+          <w:color w:val="1F1F1F"/>
+          <w:kern w:val="36"/>
+          <w:lang w:eastAsia="pt-BR"/>
+        </w:rPr>
+        <w:t xml:space="preserve">res &lt;- </w:t>
+      </w:r>
+      <w:proofErr w:type="spellStart"/>
+      <w:proofErr w:type="gramStart"/>
+      <w:r>
+        <w:rPr>
+          <w:rFonts w:eastAsia="Times New Roman" w:cstheme="minorHAnsi"/>
+          <w:color w:val="1F1F1F"/>
+          <w:kern w:val="36"/>
+          <w:lang w:eastAsia="pt-BR"/>
+        </w:rPr>
+        <w:t>gather</w:t>
+      </w:r>
+      <w:proofErr w:type="spellEnd"/>
+      <w:r>
+        <w:rPr>
+          <w:rFonts w:eastAsia="Times New Roman" w:cstheme="minorHAnsi"/>
+          <w:color w:val="1F1F1F"/>
+          <w:kern w:val="36"/>
+          <w:lang w:eastAsia="pt-BR"/>
+        </w:rPr>
+        <w:t>(</w:t>
+      </w:r>
+      <w:proofErr w:type="gramEnd"/>
+      <w:r>
+        <w:rPr>
+          <w:rFonts w:eastAsia="Times New Roman" w:cstheme="minorHAnsi"/>
+          <w:color w:val="1F1F1F"/>
+          <w:kern w:val="36"/>
+          <w:lang w:eastAsia="pt-BR"/>
+        </w:rPr>
+        <w:t xml:space="preserve">students2, </w:t>
+      </w:r>
+      <w:proofErr w:type="spellStart"/>
+      <w:r>
+        <w:rPr>
+          <w:rFonts w:eastAsia="Times New Roman" w:cstheme="minorHAnsi"/>
+          <w:color w:val="1F1F1F"/>
+          <w:kern w:val="36"/>
+          <w:lang w:eastAsia="pt-BR"/>
+        </w:rPr>
+        <w:t>sex_class</w:t>
+      </w:r>
+      <w:proofErr w:type="spellEnd"/>
+      <w:r>
+        <w:rPr>
+          <w:rFonts w:eastAsia="Times New Roman" w:cstheme="minorHAnsi"/>
+          <w:color w:val="1F1F1F"/>
+          <w:kern w:val="36"/>
+          <w:lang w:eastAsia="pt-BR"/>
+        </w:rPr>
+        <w:t xml:space="preserve">, </w:t>
+      </w:r>
+      <w:proofErr w:type="spellStart"/>
+      <w:r>
+        <w:rPr>
+          <w:rFonts w:eastAsia="Times New Roman" w:cstheme="minorHAnsi"/>
+          <w:color w:val="1F1F1F"/>
+          <w:kern w:val="36"/>
+          <w:lang w:eastAsia="pt-BR"/>
+        </w:rPr>
+        <w:t>count</w:t>
+      </w:r>
+      <w:proofErr w:type="spellEnd"/>
+      <w:r>
+        <w:rPr>
+          <w:rFonts w:eastAsia="Times New Roman" w:cstheme="minorHAnsi"/>
+          <w:color w:val="1F1F1F"/>
+          <w:kern w:val="36"/>
+          <w:lang w:eastAsia="pt-BR"/>
+        </w:rPr>
+        <w:t>, -grade)</w:t>
+      </w:r>
+    </w:p>
+    <w:p>
+      <w:pPr>
+        <w:jc w:val="both"/>
+        <w:rPr>
+          <w:rFonts w:eastAsia="Times New Roman" w:cstheme="minorHAnsi"/>
+          <w:color w:val="1F1F1F"/>
+          <w:kern w:val="36"/>
+          <w:lang w:eastAsia="pt-BR"/>
+        </w:rPr>
+      </w:pPr>
+      <w:r>
+        <w:rPr>
+          <w:rFonts w:eastAsia="Times New Roman" w:cstheme="minorHAnsi"/>
+          <w:color w:val="1F1F1F"/>
+          <w:kern w:val="36"/>
+          <w:lang w:eastAsia="pt-BR"/>
+        </w:rPr>
+        <w:t>res</w:t>
+      </w:r>
+    </w:p>
+    <w:p>
+      <w:pPr>
+        <w:pStyle w:val="Ttulo1"/>
+        <w:shd w:val="clear" w:color="auto" w:fill="FFFFFF"/>
+        <w:spacing w:before="300" w:after="150"/>
+        <w:jc w:val="both"/>
+        <w:rPr>
+          <w:rFonts w:asciiTheme="minorHAnsi" w:hAnsiTheme="minorHAnsi" w:cstheme="minorHAnsi"/>
+          <w:b w:val="0"/>
+          <w:bCs w:val="0"/>
+          <w:color w:val="1F1F1F"/>
+          <w:sz w:val="22"/>
+          <w:szCs w:val="22"/>
+        </w:rPr>
+      </w:pPr>
+      <w:r>
+        <w:rPr>
+          <w:rFonts w:asciiTheme="minorHAnsi" w:hAnsiTheme="minorHAnsi" w:cstheme="minorHAnsi"/>
+          <w:b w:val="0"/>
+          <w:bCs w:val="0"/>
+          <w:color w:val="1F1F1F"/>
+          <w:sz w:val="22"/>
+          <w:szCs w:val="22"/>
+        </w:rPr>
+        <w:t xml:space="preserve">Isso nos levou a organizar os dados, mas ainda temos duas variáveis ​​diferentes, sexo e classe, armazenadas juntas na coluna </w:t>
+      </w:r>
+      <w:proofErr w:type="spellStart"/>
+      <w:r>
+        <w:rPr>
+          <w:rFonts w:asciiTheme="minorHAnsi" w:hAnsiTheme="minorHAnsi" w:cstheme="minorHAnsi"/>
+          <w:b w:val="0"/>
+          <w:bCs w:val="0"/>
+          <w:color w:val="1F1F1F"/>
+          <w:sz w:val="22"/>
+          <w:szCs w:val="22"/>
+        </w:rPr>
+        <w:t>sex_class</w:t>
+      </w:r>
+      <w:proofErr w:type="spellEnd"/>
+      <w:r>
+        <w:rPr>
+          <w:rFonts w:asciiTheme="minorHAnsi" w:hAnsiTheme="minorHAnsi" w:cstheme="minorHAnsi"/>
+          <w:b w:val="0"/>
+          <w:bCs w:val="0"/>
+          <w:color w:val="1F1F1F"/>
+          <w:sz w:val="22"/>
+          <w:szCs w:val="22"/>
+        </w:rPr>
+        <w:t xml:space="preserve">. </w:t>
+      </w:r>
+      <w:proofErr w:type="spellStart"/>
+      <w:r>
+        <w:rPr>
+          <w:rFonts w:asciiTheme="minorHAnsi" w:hAnsiTheme="minorHAnsi" w:cstheme="minorHAnsi"/>
+          <w:b w:val="0"/>
+          <w:bCs w:val="0"/>
+          <w:color w:val="1F1F1F"/>
+          <w:sz w:val="22"/>
+          <w:szCs w:val="22"/>
+        </w:rPr>
+        <w:t>tidyr</w:t>
+      </w:r>
+      <w:proofErr w:type="spellEnd"/>
+      <w:r>
+        <w:rPr>
+          <w:rFonts w:asciiTheme="minorHAnsi" w:hAnsiTheme="minorHAnsi" w:cstheme="minorHAnsi"/>
+          <w:b w:val="0"/>
+          <w:bCs w:val="0"/>
+          <w:color w:val="1F1F1F"/>
+          <w:sz w:val="22"/>
+          <w:szCs w:val="22"/>
+        </w:rPr>
+        <w:t xml:space="preserve"> oferece uma função </w:t>
+      </w:r>
+      <w:proofErr w:type="spellStart"/>
+      <w:r>
+        <w:rPr>
+          <w:rFonts w:asciiTheme="minorHAnsi" w:hAnsiTheme="minorHAnsi" w:cstheme="minorHAnsi"/>
+          <w:b w:val="0"/>
+          <w:bCs w:val="0"/>
+          <w:color w:val="1F1F1F"/>
+          <w:sz w:val="22"/>
+          <w:szCs w:val="22"/>
+        </w:rPr>
+        <w:t>separ</w:t>
+      </w:r>
+      <w:r>
+        <w:rPr>
+          <w:rFonts w:asciiTheme="minorHAnsi" w:hAnsiTheme="minorHAnsi" w:cstheme="minorHAnsi"/>
+          <w:b w:val="0"/>
+          <w:bCs w:val="0"/>
+          <w:color w:val="1F1F1F"/>
+          <w:sz w:val="22"/>
+          <w:szCs w:val="22"/>
+        </w:rPr>
+        <w:t>ate</w:t>
+      </w:r>
+      <w:proofErr w:type="spellEnd"/>
+      <w:r>
+        <w:rPr>
+          <w:rFonts w:asciiTheme="minorHAnsi" w:hAnsiTheme="minorHAnsi" w:cstheme="minorHAnsi"/>
+          <w:b w:val="0"/>
+          <w:bCs w:val="0"/>
+          <w:color w:val="1F1F1F"/>
+          <w:sz w:val="22"/>
+          <w:szCs w:val="22"/>
+        </w:rPr>
+        <w:t xml:space="preserve"> () conveniente com </w:t>
+      </w:r>
+      <w:r>
+        <w:rPr>
+          <w:rFonts w:asciiTheme="minorHAnsi" w:hAnsiTheme="minorHAnsi" w:cstheme="minorHAnsi"/>
+          <w:b w:val="0"/>
+          <w:bCs w:val="0"/>
+          <w:color w:val="1F1F1F"/>
+          <w:sz w:val="22"/>
+          <w:szCs w:val="22"/>
+        </w:rPr>
+        <w:lastRenderedPageBreak/>
+        <w:t xml:space="preserve">o propósito de separar uma coluna em </w:t>
+      </w:r>
+      <w:proofErr w:type="gramStart"/>
+      <w:r>
+        <w:rPr>
+          <w:rFonts w:asciiTheme="minorHAnsi" w:hAnsiTheme="minorHAnsi" w:cstheme="minorHAnsi"/>
+          <w:b w:val="0"/>
+          <w:bCs w:val="0"/>
+          <w:color w:val="1F1F1F"/>
+          <w:sz w:val="22"/>
+          <w:szCs w:val="22"/>
+        </w:rPr>
+        <w:t>vários</w:t>
+      </w:r>
+      <w:r>
+        <w:rPr>
+          <w:rFonts w:asciiTheme="minorHAnsi" w:hAnsiTheme="minorHAnsi" w:cstheme="minorHAnsi"/>
+          <w:b w:val="0"/>
+          <w:bCs w:val="0"/>
+          <w:color w:val="1F1F1F"/>
+          <w:sz w:val="22"/>
+          <w:szCs w:val="22"/>
+        </w:rPr>
+        <w:t xml:space="preserve"> </w:t>
+      </w:r>
+      <w:r>
+        <w:rPr>
+          <w:rFonts w:asciiTheme="minorHAnsi" w:hAnsiTheme="minorHAnsi" w:cstheme="minorHAnsi"/>
+          <w:b w:val="0"/>
+          <w:bCs w:val="0"/>
+          <w:color w:val="1F1F1F"/>
+          <w:sz w:val="22"/>
+          <w:szCs w:val="22"/>
+        </w:rPr>
+        <w:t>colunas</w:t>
+      </w:r>
+      <w:proofErr w:type="gramEnd"/>
+      <w:r>
+        <w:rPr>
+          <w:rFonts w:asciiTheme="minorHAnsi" w:hAnsiTheme="minorHAnsi" w:cstheme="minorHAnsi"/>
+          <w:b w:val="0"/>
+          <w:bCs w:val="0"/>
+          <w:color w:val="1F1F1F"/>
+          <w:sz w:val="22"/>
+          <w:szCs w:val="22"/>
+        </w:rPr>
+        <w:t xml:space="preserve">. Abra o arquivo de ajuda para </w:t>
+      </w:r>
+      <w:proofErr w:type="spellStart"/>
+      <w:r>
+        <w:rPr>
+          <w:rFonts w:asciiTheme="minorHAnsi" w:hAnsiTheme="minorHAnsi" w:cstheme="minorHAnsi"/>
+          <w:b w:val="0"/>
+          <w:bCs w:val="0"/>
+          <w:color w:val="1F1F1F"/>
+          <w:sz w:val="22"/>
+          <w:szCs w:val="22"/>
+        </w:rPr>
+        <w:t>separa</w:t>
+      </w:r>
+      <w:r>
+        <w:rPr>
+          <w:rFonts w:asciiTheme="minorHAnsi" w:hAnsiTheme="minorHAnsi" w:cstheme="minorHAnsi"/>
+          <w:b w:val="0"/>
+          <w:bCs w:val="0"/>
+          <w:color w:val="1F1F1F"/>
+          <w:sz w:val="22"/>
+          <w:szCs w:val="22"/>
+        </w:rPr>
+        <w:t>te</w:t>
+      </w:r>
+      <w:proofErr w:type="spellEnd"/>
+      <w:r>
+        <w:rPr>
+          <w:rFonts w:asciiTheme="minorHAnsi" w:hAnsiTheme="minorHAnsi" w:cstheme="minorHAnsi"/>
+          <w:b w:val="0"/>
+          <w:bCs w:val="0"/>
+          <w:color w:val="1F1F1F"/>
+          <w:sz w:val="22"/>
+          <w:szCs w:val="22"/>
+        </w:rPr>
+        <w:t xml:space="preserve"> () agora.</w:t>
+      </w:r>
+    </w:p>
+    <w:p>
+      <w:pPr>
+        <w:pStyle w:val="Ttulo1"/>
+        <w:shd w:val="clear" w:color="auto" w:fill="FFFFFF"/>
+        <w:spacing w:before="300" w:after="150"/>
+        <w:jc w:val="both"/>
+        <w:rPr>
+          <w:rFonts w:asciiTheme="minorHAnsi" w:hAnsiTheme="minorHAnsi" w:cstheme="minorHAnsi"/>
+          <w:b w:val="0"/>
+          <w:bCs w:val="0"/>
+          <w:color w:val="1F1F1F"/>
+          <w:sz w:val="22"/>
+          <w:szCs w:val="22"/>
+        </w:rPr>
+      </w:pPr>
+      <w:r>
+        <w:rPr>
+          <w:rFonts w:asciiTheme="minorHAnsi" w:hAnsiTheme="minorHAnsi" w:cstheme="minorHAnsi"/>
+          <w:b w:val="0"/>
+          <w:bCs w:val="0"/>
+          <w:color w:val="1F1F1F"/>
+          <w:sz w:val="22"/>
+          <w:szCs w:val="22"/>
+        </w:rPr>
+        <w:t xml:space="preserve">Chame </w:t>
+      </w:r>
+      <w:proofErr w:type="spellStart"/>
+      <w:r>
+        <w:rPr>
+          <w:rFonts w:asciiTheme="minorHAnsi" w:hAnsiTheme="minorHAnsi" w:cstheme="minorHAnsi"/>
+          <w:b w:val="0"/>
+          <w:bCs w:val="0"/>
+          <w:color w:val="1F1F1F"/>
+          <w:sz w:val="22"/>
+          <w:szCs w:val="22"/>
+        </w:rPr>
+        <w:t>separ</w:t>
+      </w:r>
+      <w:r>
+        <w:rPr>
+          <w:rFonts w:asciiTheme="minorHAnsi" w:hAnsiTheme="minorHAnsi" w:cstheme="minorHAnsi"/>
+          <w:b w:val="0"/>
+          <w:bCs w:val="0"/>
+          <w:color w:val="1F1F1F"/>
+          <w:sz w:val="22"/>
+          <w:szCs w:val="22"/>
+        </w:rPr>
+        <w:t>ate</w:t>
+      </w:r>
+      <w:proofErr w:type="spellEnd"/>
+      <w:r>
+        <w:rPr>
+          <w:rFonts w:asciiTheme="minorHAnsi" w:hAnsiTheme="minorHAnsi" w:cstheme="minorHAnsi"/>
+          <w:b w:val="0"/>
+          <w:bCs w:val="0"/>
+          <w:color w:val="1F1F1F"/>
+          <w:sz w:val="22"/>
+          <w:szCs w:val="22"/>
+        </w:rPr>
+        <w:t xml:space="preserve"> () em res para dividir a coluna </w:t>
+      </w:r>
+      <w:proofErr w:type="spellStart"/>
+      <w:r>
+        <w:rPr>
+          <w:rFonts w:asciiTheme="minorHAnsi" w:hAnsiTheme="minorHAnsi" w:cstheme="minorHAnsi"/>
+          <w:b w:val="0"/>
+          <w:bCs w:val="0"/>
+          <w:color w:val="1F1F1F"/>
+          <w:sz w:val="22"/>
+          <w:szCs w:val="22"/>
+        </w:rPr>
+        <w:t>sex_class</w:t>
+      </w:r>
+      <w:proofErr w:type="spellEnd"/>
+      <w:r>
+        <w:rPr>
+          <w:rFonts w:asciiTheme="minorHAnsi" w:hAnsiTheme="minorHAnsi" w:cstheme="minorHAnsi"/>
+          <w:b w:val="0"/>
+          <w:bCs w:val="0"/>
+          <w:color w:val="1F1F1F"/>
+          <w:sz w:val="22"/>
+          <w:szCs w:val="22"/>
+        </w:rPr>
+        <w:t xml:space="preserve"> em sexo e classe. Você só precisa especificar os três primeiros argumentos: data = res, </w:t>
+      </w:r>
+      <w:proofErr w:type="spellStart"/>
+      <w:r>
+        <w:rPr>
+          <w:rFonts w:asciiTheme="minorHAnsi" w:hAnsiTheme="minorHAnsi" w:cstheme="minorHAnsi"/>
+          <w:b w:val="0"/>
+          <w:bCs w:val="0"/>
+          <w:color w:val="1F1F1F"/>
+          <w:sz w:val="22"/>
+          <w:szCs w:val="22"/>
+        </w:rPr>
+        <w:t>col</w:t>
+      </w:r>
+      <w:proofErr w:type="spellEnd"/>
+      <w:r>
+        <w:rPr>
+          <w:rFonts w:asciiTheme="minorHAnsi" w:hAnsiTheme="minorHAnsi" w:cstheme="minorHAnsi"/>
+          <w:b w:val="0"/>
+          <w:bCs w:val="0"/>
+          <w:color w:val="1F1F1F"/>
+          <w:sz w:val="22"/>
+          <w:szCs w:val="22"/>
+        </w:rPr>
+        <w:t xml:space="preserve"> = </w:t>
+      </w:r>
+      <w:proofErr w:type="spellStart"/>
+      <w:r>
+        <w:rPr>
+          <w:rFonts w:asciiTheme="minorHAnsi" w:hAnsiTheme="minorHAnsi" w:cstheme="minorHAnsi"/>
+          <w:b w:val="0"/>
+          <w:bCs w:val="0"/>
+          <w:color w:val="1F1F1F"/>
+          <w:sz w:val="22"/>
+          <w:szCs w:val="22"/>
+        </w:rPr>
+        <w:t>sex_class</w:t>
+      </w:r>
+      <w:proofErr w:type="spellEnd"/>
+      <w:r>
+        <w:rPr>
+          <w:rFonts w:asciiTheme="minorHAnsi" w:hAnsiTheme="minorHAnsi" w:cstheme="minorHAnsi"/>
+          <w:b w:val="0"/>
+          <w:bCs w:val="0"/>
+          <w:color w:val="1F1F1F"/>
+          <w:sz w:val="22"/>
+          <w:szCs w:val="22"/>
+        </w:rPr>
+        <w:t xml:space="preserve">, </w:t>
+      </w:r>
+      <w:proofErr w:type="spellStart"/>
+      <w:r>
+        <w:rPr>
+          <w:rFonts w:asciiTheme="minorHAnsi" w:hAnsiTheme="minorHAnsi" w:cstheme="minorHAnsi"/>
+          <w:b w:val="0"/>
+          <w:bCs w:val="0"/>
+          <w:color w:val="1F1F1F"/>
+          <w:sz w:val="22"/>
+          <w:szCs w:val="22"/>
+        </w:rPr>
+        <w:t>into</w:t>
+      </w:r>
+      <w:proofErr w:type="spellEnd"/>
+      <w:r>
+        <w:rPr>
+          <w:rFonts w:asciiTheme="minorHAnsi" w:hAnsiTheme="minorHAnsi" w:cstheme="minorHAnsi"/>
+          <w:b w:val="0"/>
+          <w:bCs w:val="0"/>
+          <w:color w:val="1F1F1F"/>
+          <w:sz w:val="22"/>
+          <w:szCs w:val="22"/>
+        </w:rPr>
+        <w:t xml:space="preserve"> = c ("sex", "</w:t>
+      </w:r>
+      <w:proofErr w:type="spellStart"/>
+      <w:r>
+        <w:rPr>
+          <w:rFonts w:asciiTheme="minorHAnsi" w:hAnsiTheme="minorHAnsi" w:cstheme="minorHAnsi"/>
+          <w:b w:val="0"/>
+          <w:bCs w:val="0"/>
+          <w:color w:val="1F1F1F"/>
+          <w:sz w:val="22"/>
+          <w:szCs w:val="22"/>
+        </w:rPr>
+        <w:t>class</w:t>
+      </w:r>
+      <w:proofErr w:type="spellEnd"/>
+      <w:r>
+        <w:rPr>
+          <w:rFonts w:asciiTheme="minorHAnsi" w:hAnsiTheme="minorHAnsi" w:cstheme="minorHAnsi"/>
+          <w:b w:val="0"/>
+          <w:bCs w:val="0"/>
+          <w:color w:val="1F1F1F"/>
+          <w:sz w:val="22"/>
+          <w:szCs w:val="22"/>
+        </w:rPr>
+        <w:t xml:space="preserve">"). Você não tem que </w:t>
+      </w:r>
+      <w:proofErr w:type="spellStart"/>
+      <w:r>
+        <w:rPr>
+          <w:rFonts w:asciiTheme="minorHAnsi" w:hAnsiTheme="minorHAnsi" w:cstheme="minorHAnsi"/>
+          <w:b w:val="0"/>
+          <w:bCs w:val="0"/>
+          <w:color w:val="1F1F1F"/>
+          <w:sz w:val="22"/>
+          <w:szCs w:val="22"/>
+        </w:rPr>
+        <w:t>fornecer</w:t>
+      </w:r>
+      <w:proofErr w:type="spellEnd"/>
+      <w:r>
+        <w:rPr>
+          <w:rFonts w:asciiTheme="minorHAnsi" w:hAnsiTheme="minorHAnsi" w:cstheme="minorHAnsi"/>
+          <w:b w:val="0"/>
+          <w:bCs w:val="0"/>
+          <w:color w:val="1F1F1F"/>
+          <w:sz w:val="22"/>
+          <w:szCs w:val="22"/>
+        </w:rPr>
+        <w:t xml:space="preserve"> os nomes dos argumentos, desde que eles</w:t>
+      </w:r>
+      <w:r>
+        <w:rPr>
+          <w:rFonts w:asciiTheme="minorHAnsi" w:hAnsiTheme="minorHAnsi" w:cstheme="minorHAnsi"/>
+          <w:b w:val="0"/>
+          <w:bCs w:val="0"/>
+          <w:color w:val="1F1F1F"/>
+          <w:sz w:val="22"/>
+          <w:szCs w:val="22"/>
+        </w:rPr>
+        <w:t xml:space="preserve"> </w:t>
+      </w:r>
+      <w:r>
+        <w:rPr>
+          <w:rFonts w:asciiTheme="minorHAnsi" w:hAnsiTheme="minorHAnsi" w:cstheme="minorHAnsi"/>
+          <w:b w:val="0"/>
+          <w:bCs w:val="0"/>
+          <w:color w:val="1F1F1F"/>
+          <w:sz w:val="22"/>
+          <w:szCs w:val="22"/>
+        </w:rPr>
+        <w:t>estão na ordem correta.</w:t>
+      </w:r>
+    </w:p>
+    <w:p>
+      <w:pPr>
+        <w:pStyle w:val="Ttulo1"/>
+        <w:shd w:val="clear" w:color="auto" w:fill="FFFFFF"/>
+        <w:spacing w:before="300" w:after="150"/>
+        <w:jc w:val="both"/>
+        <w:rPr>
+          <w:rFonts w:asciiTheme="minorHAnsi" w:hAnsiTheme="minorHAnsi" w:cstheme="minorHAnsi"/>
+          <w:b w:val="0"/>
+          <w:bCs w:val="0"/>
+          <w:color w:val="1F1F1F"/>
+          <w:sz w:val="22"/>
+          <w:szCs w:val="22"/>
+        </w:rPr>
+      </w:pPr>
+      <w:r>
+        <w:rPr>
+          <w:rFonts w:asciiTheme="minorHAnsi" w:hAnsiTheme="minorHAnsi" w:cstheme="minorHAnsi"/>
+          <w:b w:val="0"/>
+          <w:bCs w:val="0"/>
+          <w:color w:val="1F1F1F"/>
+          <w:sz w:val="22"/>
+          <w:szCs w:val="22"/>
+        </w:rPr>
+        <w:t xml:space="preserve">Convenientemente, separou () foi capaz de descobrir por conta própria como separar a coluna </w:t>
+      </w:r>
+      <w:proofErr w:type="spellStart"/>
+      <w:r>
+        <w:rPr>
+          <w:rFonts w:asciiTheme="minorHAnsi" w:hAnsiTheme="minorHAnsi" w:cstheme="minorHAnsi"/>
+          <w:b w:val="0"/>
+          <w:bCs w:val="0"/>
+          <w:color w:val="1F1F1F"/>
+          <w:sz w:val="22"/>
+          <w:szCs w:val="22"/>
+        </w:rPr>
+        <w:t>sex_class</w:t>
+      </w:r>
+      <w:proofErr w:type="spellEnd"/>
+      <w:r>
+        <w:rPr>
+          <w:rFonts w:asciiTheme="minorHAnsi" w:hAnsiTheme="minorHAnsi" w:cstheme="minorHAnsi"/>
+          <w:b w:val="0"/>
+          <w:bCs w:val="0"/>
+          <w:color w:val="1F1F1F"/>
+          <w:sz w:val="22"/>
+          <w:szCs w:val="22"/>
+        </w:rPr>
+        <w:t>. A menos que você solicite o contrário com o argumento '</w:t>
+      </w:r>
+      <w:proofErr w:type="spellStart"/>
+      <w:r>
+        <w:rPr>
+          <w:rFonts w:asciiTheme="minorHAnsi" w:hAnsiTheme="minorHAnsi" w:cstheme="minorHAnsi"/>
+          <w:b w:val="0"/>
+          <w:bCs w:val="0"/>
+          <w:color w:val="1F1F1F"/>
+          <w:sz w:val="22"/>
+          <w:szCs w:val="22"/>
+        </w:rPr>
+        <w:t>sep</w:t>
+      </w:r>
+      <w:proofErr w:type="spellEnd"/>
+      <w:r>
+        <w:rPr>
+          <w:rFonts w:asciiTheme="minorHAnsi" w:hAnsiTheme="minorHAnsi" w:cstheme="minorHAnsi"/>
+          <w:b w:val="0"/>
+          <w:bCs w:val="0"/>
+          <w:color w:val="1F1F1F"/>
+          <w:sz w:val="22"/>
+          <w:szCs w:val="22"/>
+        </w:rPr>
+        <w:t>', ele se divide em valores não alfanuméricos. Em outras palavras, assume que os valores são</w:t>
+      </w:r>
+      <w:r>
+        <w:rPr>
+          <w:rFonts w:asciiTheme="minorHAnsi" w:hAnsiTheme="minorHAnsi" w:cstheme="minorHAnsi"/>
+          <w:b w:val="0"/>
+          <w:bCs w:val="0"/>
+          <w:color w:val="1F1F1F"/>
+          <w:sz w:val="22"/>
+          <w:szCs w:val="22"/>
+        </w:rPr>
+        <w:t xml:space="preserve"> </w:t>
+      </w:r>
+      <w:r>
+        <w:rPr>
+          <w:rFonts w:asciiTheme="minorHAnsi" w:hAnsiTheme="minorHAnsi" w:cstheme="minorHAnsi"/>
+          <w:b w:val="0"/>
+          <w:bCs w:val="0"/>
+          <w:color w:val="1F1F1F"/>
+          <w:sz w:val="22"/>
+          <w:szCs w:val="22"/>
+        </w:rPr>
+        <w:t>separados por algo diferente de uma letra ou número (neste caso, um sublinhado).</w:t>
+      </w:r>
+    </w:p>
+    <w:p>
+      <w:pPr>
+        <w:pStyle w:val="Ttulo1"/>
+        <w:shd w:val="clear" w:color="auto" w:fill="FFFFFF"/>
+        <w:spacing w:before="300" w:after="150"/>
+        <w:jc w:val="both"/>
+        <w:rPr>
+          <w:rFonts w:asciiTheme="minorHAnsi" w:hAnsiTheme="minorHAnsi" w:cstheme="minorHAnsi"/>
+          <w:b w:val="0"/>
+          <w:bCs w:val="0"/>
+          <w:color w:val="1F1F1F"/>
+          <w:sz w:val="22"/>
+          <w:szCs w:val="22"/>
+        </w:rPr>
+      </w:pPr>
+      <w:r>
+        <w:rPr>
+          <w:rFonts w:asciiTheme="minorHAnsi" w:hAnsiTheme="minorHAnsi" w:cstheme="minorHAnsi"/>
+          <w:b w:val="0"/>
+          <w:bCs w:val="0"/>
+          <w:color w:val="1F1F1F"/>
+          <w:sz w:val="22"/>
+          <w:szCs w:val="22"/>
+        </w:rPr>
+        <w:t xml:space="preserve"># ainda temos duas variáveis diferentes, sex e classe, armazenadas juntas na coluna </w:t>
+      </w:r>
+      <w:proofErr w:type="spellStart"/>
+      <w:r>
+        <w:rPr>
+          <w:rFonts w:asciiTheme="minorHAnsi" w:hAnsiTheme="minorHAnsi" w:cstheme="minorHAnsi"/>
+          <w:b w:val="0"/>
+          <w:bCs w:val="0"/>
+          <w:color w:val="1F1F1F"/>
+          <w:sz w:val="22"/>
+          <w:szCs w:val="22"/>
+        </w:rPr>
+        <w:t>sex_class</w:t>
+      </w:r>
+      <w:proofErr w:type="spellEnd"/>
+      <w:r>
+        <w:rPr>
+          <w:rFonts w:asciiTheme="minorHAnsi" w:hAnsiTheme="minorHAnsi" w:cstheme="minorHAnsi"/>
+          <w:b w:val="0"/>
+          <w:bCs w:val="0"/>
+          <w:color w:val="1F1F1F"/>
+          <w:sz w:val="22"/>
+          <w:szCs w:val="22"/>
+        </w:rPr>
+        <w:t xml:space="preserve">. </w:t>
+      </w:r>
+    </w:p>
+    <w:p>
+      <w:pPr>
+        <w:pStyle w:val="Ttulo1"/>
+        <w:shd w:val="clear" w:color="auto" w:fill="FFFFFF"/>
+        <w:spacing w:before="300" w:after="150"/>
+        <w:jc w:val="both"/>
+        <w:rPr>
+          <w:rFonts w:asciiTheme="minorHAnsi" w:hAnsiTheme="minorHAnsi" w:cstheme="minorHAnsi"/>
+          <w:b w:val="0"/>
+          <w:bCs w:val="0"/>
+          <w:color w:val="1F1F1F"/>
+          <w:sz w:val="22"/>
+          <w:szCs w:val="22"/>
+        </w:rPr>
+      </w:pPr>
+      <w:proofErr w:type="gramStart"/>
+      <w:r>
+        <w:rPr>
+          <w:rFonts w:asciiTheme="minorHAnsi" w:hAnsiTheme="minorHAnsi" w:cstheme="minorHAnsi"/>
+          <w:b w:val="0"/>
+          <w:bCs w:val="0"/>
+          <w:color w:val="1F1F1F"/>
+          <w:sz w:val="22"/>
+          <w:szCs w:val="22"/>
+        </w:rPr>
+        <w:t>?</w:t>
+      </w:r>
+      <w:proofErr w:type="spellStart"/>
+      <w:r>
+        <w:rPr>
+          <w:rFonts w:asciiTheme="minorHAnsi" w:hAnsiTheme="minorHAnsi" w:cstheme="minorHAnsi"/>
+          <w:b w:val="0"/>
+          <w:bCs w:val="0"/>
+          <w:color w:val="1F1F1F"/>
+          <w:sz w:val="22"/>
+          <w:szCs w:val="22"/>
+        </w:rPr>
+        <w:t>separate</w:t>
+      </w:r>
+      <w:proofErr w:type="spellEnd"/>
+      <w:proofErr w:type="gramEnd"/>
+      <w:r>
+        <w:rPr>
+          <w:rFonts w:asciiTheme="minorHAnsi" w:hAnsiTheme="minorHAnsi" w:cstheme="minorHAnsi"/>
+          <w:b w:val="0"/>
+          <w:bCs w:val="0"/>
+          <w:color w:val="1F1F1F"/>
+          <w:sz w:val="22"/>
+          <w:szCs w:val="22"/>
+        </w:rPr>
+        <w:t xml:space="preserve">  # Separe uma coluna de caracteres em várias colunas</w:t>
+      </w:r>
+    </w:p>
+    <w:p>
+      <w:pPr>
+        <w:pStyle w:val="Ttulo1"/>
+        <w:shd w:val="clear" w:color="auto" w:fill="FFFFFF"/>
+        <w:spacing w:before="300" w:after="150"/>
+        <w:jc w:val="both"/>
+        <w:rPr>
+          <w:rFonts w:asciiTheme="minorHAnsi" w:hAnsiTheme="minorHAnsi" w:cstheme="minorHAnsi"/>
+          <w:b w:val="0"/>
+          <w:bCs w:val="0"/>
+          <w:color w:val="1F1F1F"/>
+          <w:sz w:val="22"/>
+          <w:szCs w:val="22"/>
+        </w:rPr>
+      </w:pPr>
+      <w:proofErr w:type="spellStart"/>
+      <w:proofErr w:type="gramStart"/>
+      <w:r>
+        <w:rPr>
+          <w:rFonts w:asciiTheme="minorHAnsi" w:hAnsiTheme="minorHAnsi" w:cstheme="minorHAnsi"/>
+          <w:b w:val="0"/>
+          <w:bCs w:val="0"/>
+          <w:color w:val="1F1F1F"/>
+          <w:sz w:val="22"/>
+          <w:szCs w:val="22"/>
+        </w:rPr>
+        <w:t>separate</w:t>
+      </w:r>
+      <w:proofErr w:type="spellEnd"/>
+      <w:r>
+        <w:rPr>
+          <w:rFonts w:asciiTheme="minorHAnsi" w:hAnsiTheme="minorHAnsi" w:cstheme="minorHAnsi"/>
+          <w:b w:val="0"/>
+          <w:bCs w:val="0"/>
+          <w:color w:val="1F1F1F"/>
+          <w:sz w:val="22"/>
+          <w:szCs w:val="22"/>
+        </w:rPr>
+        <w:t>(</w:t>
+      </w:r>
+      <w:proofErr w:type="gramEnd"/>
+      <w:r>
+        <w:rPr>
+          <w:rFonts w:asciiTheme="minorHAnsi" w:hAnsiTheme="minorHAnsi" w:cstheme="minorHAnsi"/>
+          <w:b w:val="0"/>
+          <w:bCs w:val="0"/>
+          <w:color w:val="1F1F1F"/>
+          <w:sz w:val="22"/>
+          <w:szCs w:val="22"/>
+        </w:rPr>
+        <w:t xml:space="preserve">res, </w:t>
+      </w:r>
+      <w:proofErr w:type="spellStart"/>
+      <w:r>
+        <w:rPr>
+          <w:rFonts w:asciiTheme="minorHAnsi" w:hAnsiTheme="minorHAnsi" w:cstheme="minorHAnsi"/>
+          <w:b w:val="0"/>
+          <w:bCs w:val="0"/>
+          <w:color w:val="1F1F1F"/>
+          <w:sz w:val="22"/>
+          <w:szCs w:val="22"/>
+        </w:rPr>
+        <w:t>col</w:t>
+      </w:r>
+      <w:proofErr w:type="spellEnd"/>
+      <w:r>
+        <w:rPr>
+          <w:rFonts w:asciiTheme="minorHAnsi" w:hAnsiTheme="minorHAnsi" w:cstheme="minorHAnsi"/>
+          <w:b w:val="0"/>
+          <w:bCs w:val="0"/>
+          <w:color w:val="1F1F1F"/>
+          <w:sz w:val="22"/>
+          <w:szCs w:val="22"/>
+        </w:rPr>
+        <w:t xml:space="preserve"> = </w:t>
+      </w:r>
+      <w:proofErr w:type="spellStart"/>
+      <w:r>
+        <w:rPr>
+          <w:rFonts w:asciiTheme="minorHAnsi" w:hAnsiTheme="minorHAnsi" w:cstheme="minorHAnsi"/>
+          <w:b w:val="0"/>
+          <w:bCs w:val="0"/>
+          <w:color w:val="1F1F1F"/>
+          <w:sz w:val="22"/>
+          <w:szCs w:val="22"/>
+        </w:rPr>
+        <w:t>sex_class</w:t>
+      </w:r>
+      <w:proofErr w:type="spellEnd"/>
+      <w:r>
+        <w:rPr>
+          <w:rFonts w:asciiTheme="minorHAnsi" w:hAnsiTheme="minorHAnsi" w:cstheme="minorHAnsi"/>
+          <w:b w:val="0"/>
+          <w:bCs w:val="0"/>
+          <w:color w:val="1F1F1F"/>
+          <w:sz w:val="22"/>
+          <w:szCs w:val="22"/>
+        </w:rPr>
+        <w:t xml:space="preserve">, </w:t>
+      </w:r>
+      <w:proofErr w:type="spellStart"/>
+      <w:r>
+        <w:rPr>
+          <w:rFonts w:asciiTheme="minorHAnsi" w:hAnsiTheme="minorHAnsi" w:cstheme="minorHAnsi"/>
+          <w:b w:val="0"/>
+          <w:bCs w:val="0"/>
+          <w:color w:val="1F1F1F"/>
+          <w:sz w:val="22"/>
+          <w:szCs w:val="22"/>
+        </w:rPr>
+        <w:t>into</w:t>
+      </w:r>
+      <w:proofErr w:type="spellEnd"/>
+      <w:r>
+        <w:rPr>
+          <w:rFonts w:asciiTheme="minorHAnsi" w:hAnsiTheme="minorHAnsi" w:cstheme="minorHAnsi"/>
+          <w:b w:val="0"/>
+          <w:bCs w:val="0"/>
+          <w:color w:val="1F1F1F"/>
+          <w:sz w:val="22"/>
+          <w:szCs w:val="22"/>
+        </w:rPr>
+        <w:t xml:space="preserve"> = c("sex", "</w:t>
+      </w:r>
+      <w:proofErr w:type="spellStart"/>
+      <w:r>
+        <w:rPr>
+          <w:rFonts w:asciiTheme="minorHAnsi" w:hAnsiTheme="minorHAnsi" w:cstheme="minorHAnsi"/>
+          <w:b w:val="0"/>
+          <w:bCs w:val="0"/>
+          <w:color w:val="1F1F1F"/>
+          <w:sz w:val="22"/>
+          <w:szCs w:val="22"/>
+        </w:rPr>
+        <w:t>class</w:t>
+      </w:r>
+      <w:proofErr w:type="spellEnd"/>
+      <w:r>
+        <w:rPr>
+          <w:rFonts w:asciiTheme="minorHAnsi" w:hAnsiTheme="minorHAnsi" w:cstheme="minorHAnsi"/>
+          <w:b w:val="0"/>
+          <w:bCs w:val="0"/>
+          <w:color w:val="1F1F1F"/>
+          <w:sz w:val="22"/>
+          <w:szCs w:val="22"/>
+        </w:rPr>
+        <w:t xml:space="preserve">")) # Separar a coluna </w:t>
+      </w:r>
+      <w:proofErr w:type="spellStart"/>
+      <w:r>
+        <w:rPr>
+          <w:rFonts w:asciiTheme="minorHAnsi" w:hAnsiTheme="minorHAnsi" w:cstheme="minorHAnsi"/>
+          <w:b w:val="0"/>
+          <w:bCs w:val="0"/>
+          <w:color w:val="1F1F1F"/>
+          <w:sz w:val="22"/>
+          <w:szCs w:val="22"/>
+        </w:rPr>
+        <w:t>sex_class</w:t>
+      </w:r>
+      <w:proofErr w:type="spellEnd"/>
+      <w:r>
+        <w:rPr>
+          <w:rFonts w:asciiTheme="minorHAnsi" w:hAnsiTheme="minorHAnsi" w:cstheme="minorHAnsi"/>
+          <w:b w:val="0"/>
+          <w:bCs w:val="0"/>
+          <w:color w:val="1F1F1F"/>
+          <w:sz w:val="22"/>
+          <w:szCs w:val="22"/>
+        </w:rPr>
+        <w:t xml:space="preserve"> em sex e class.</w:t>
+      </w:r>
+    </w:p>
+    <w:p>
+      <w:pPr>
+        <w:pStyle w:val="Ttulo1"/>
+        <w:shd w:val="clear" w:color="auto" w:fill="FFFFFF"/>
+        <w:spacing w:before="300" w:after="150"/>
+        <w:jc w:val="both"/>
+        <w:rPr>
+          <w:rFonts w:asciiTheme="minorHAnsi" w:hAnsiTheme="minorHAnsi" w:cstheme="minorHAnsi"/>
+          <w:b w:val="0"/>
+          <w:bCs w:val="0"/>
+          <w:color w:val="1F1F1F"/>
+          <w:sz w:val="22"/>
+          <w:szCs w:val="22"/>
+        </w:rPr>
+      </w:pPr>
+      <w:r>
+        <w:rPr>
+          <w:rFonts w:asciiTheme="minorHAnsi" w:hAnsiTheme="minorHAnsi" w:cstheme="minorHAnsi"/>
+          <w:b w:val="0"/>
+          <w:bCs w:val="0"/>
+          <w:color w:val="1F1F1F"/>
+          <w:sz w:val="22"/>
+          <w:szCs w:val="22"/>
+        </w:rPr>
+        <w:t>Arrumar os alunos2 exigia reunir () e separar (), fazendo com que salvássemos um</w:t>
+      </w:r>
+      <w:r>
+        <w:rPr>
+          <w:rFonts w:asciiTheme="minorHAnsi" w:hAnsiTheme="minorHAnsi" w:cstheme="minorHAnsi"/>
+          <w:b w:val="0"/>
+          <w:bCs w:val="0"/>
+          <w:color w:val="1F1F1F"/>
+          <w:sz w:val="22"/>
+          <w:szCs w:val="22"/>
+        </w:rPr>
+        <w:t xml:space="preserve"> </w:t>
+      </w:r>
+      <w:r>
+        <w:rPr>
+          <w:rFonts w:asciiTheme="minorHAnsi" w:hAnsiTheme="minorHAnsi" w:cstheme="minorHAnsi"/>
+          <w:b w:val="0"/>
+          <w:bCs w:val="0"/>
+          <w:color w:val="1F1F1F"/>
+          <w:sz w:val="22"/>
+          <w:szCs w:val="22"/>
+        </w:rPr>
+        <w:t xml:space="preserve">resultado intermediário (res). No entanto, assim como com </w:t>
+      </w:r>
+      <w:proofErr w:type="spellStart"/>
+      <w:r>
+        <w:rPr>
+          <w:rFonts w:asciiTheme="minorHAnsi" w:hAnsiTheme="minorHAnsi" w:cstheme="minorHAnsi"/>
+          <w:b w:val="0"/>
+          <w:bCs w:val="0"/>
+          <w:color w:val="1F1F1F"/>
+          <w:sz w:val="22"/>
+          <w:szCs w:val="22"/>
+        </w:rPr>
+        <w:t>dplyr</w:t>
+      </w:r>
+      <w:proofErr w:type="spellEnd"/>
+      <w:r>
+        <w:rPr>
+          <w:rFonts w:asciiTheme="minorHAnsi" w:hAnsiTheme="minorHAnsi" w:cstheme="minorHAnsi"/>
+          <w:b w:val="0"/>
+          <w:bCs w:val="0"/>
+          <w:color w:val="1F1F1F"/>
+          <w:sz w:val="22"/>
+          <w:szCs w:val="22"/>
+        </w:rPr>
+        <w:t>, você pode usar o%&gt;%</w:t>
+      </w:r>
+      <w:r>
+        <w:rPr>
+          <w:rFonts w:asciiTheme="minorHAnsi" w:hAnsiTheme="minorHAnsi" w:cstheme="minorHAnsi"/>
+          <w:b w:val="0"/>
+          <w:bCs w:val="0"/>
+          <w:color w:val="1F1F1F"/>
+          <w:sz w:val="22"/>
+          <w:szCs w:val="22"/>
+        </w:rPr>
+        <w:t xml:space="preserve"> </w:t>
+      </w:r>
+      <w:r>
+        <w:rPr>
+          <w:rFonts w:asciiTheme="minorHAnsi" w:hAnsiTheme="minorHAnsi" w:cstheme="minorHAnsi"/>
+          <w:b w:val="0"/>
+          <w:bCs w:val="0"/>
+          <w:color w:val="1F1F1F"/>
+          <w:sz w:val="22"/>
+          <w:szCs w:val="22"/>
+        </w:rPr>
+        <w:t>operador para encadear várias chamadas de função.</w:t>
+      </w:r>
+    </w:p>
+    <w:p>
+      <w:pPr>
+        <w:pStyle w:val="Ttulo1"/>
+        <w:shd w:val="clear" w:color="auto" w:fill="FFFFFF"/>
+        <w:spacing w:before="300" w:after="150"/>
+        <w:jc w:val="both"/>
+        <w:rPr>
+          <w:rFonts w:asciiTheme="minorHAnsi" w:hAnsiTheme="minorHAnsi" w:cstheme="minorHAnsi"/>
+          <w:b w:val="0"/>
+          <w:bCs w:val="0"/>
+          <w:color w:val="1F1F1F"/>
+          <w:sz w:val="22"/>
+          <w:szCs w:val="22"/>
+        </w:rPr>
+      </w:pPr>
+      <w:r>
+        <w:rPr>
+          <w:rFonts w:asciiTheme="minorHAnsi" w:hAnsiTheme="minorHAnsi" w:cstheme="minorHAnsi"/>
+          <w:b w:val="0"/>
+          <w:bCs w:val="0"/>
+          <w:color w:val="1F1F1F"/>
+          <w:sz w:val="22"/>
+          <w:szCs w:val="22"/>
+        </w:rPr>
+        <w:t>Um terceiro sintoma de dados confusos é quando as variáveis ​​são armazenadas em ambas as linhas e</w:t>
+      </w:r>
+      <w:r>
+        <w:rPr>
+          <w:rFonts w:asciiTheme="minorHAnsi" w:hAnsiTheme="minorHAnsi" w:cstheme="minorHAnsi"/>
+          <w:b w:val="0"/>
+          <w:bCs w:val="0"/>
+          <w:color w:val="1F1F1F"/>
+          <w:sz w:val="22"/>
+          <w:szCs w:val="22"/>
+        </w:rPr>
+        <w:t xml:space="preserve"> </w:t>
+      </w:r>
+      <w:r>
+        <w:rPr>
+          <w:rFonts w:asciiTheme="minorHAnsi" w:hAnsiTheme="minorHAnsi" w:cstheme="minorHAnsi"/>
+          <w:b w:val="0"/>
+          <w:bCs w:val="0"/>
+          <w:color w:val="1F1F1F"/>
+          <w:sz w:val="22"/>
+          <w:szCs w:val="22"/>
+        </w:rPr>
+        <w:t>colunas. students3 fornece um exemplo disso. Imprima students3 no console.</w:t>
+      </w:r>
+    </w:p>
+    <w:p>
+      <w:pPr>
+        <w:pStyle w:val="Ttulo1"/>
+        <w:shd w:val="clear" w:color="auto" w:fill="FFFFFF"/>
+        <w:spacing w:before="300" w:after="150"/>
+        <w:jc w:val="both"/>
+        <w:rPr>
+          <w:rFonts w:asciiTheme="minorHAnsi" w:hAnsiTheme="minorHAnsi" w:cstheme="minorHAnsi"/>
+          <w:b w:val="0"/>
+          <w:bCs w:val="0"/>
+          <w:color w:val="1F1F1F"/>
+          <w:sz w:val="22"/>
+          <w:szCs w:val="22"/>
+        </w:rPr>
+      </w:pPr>
+      <w:r>
+        <w:rPr>
+          <w:rFonts w:asciiTheme="minorHAnsi" w:hAnsiTheme="minorHAnsi" w:cstheme="minorHAnsi"/>
+          <w:b w:val="0"/>
+          <w:bCs w:val="0"/>
+          <w:color w:val="1F1F1F"/>
+          <w:sz w:val="22"/>
+          <w:szCs w:val="22"/>
+        </w:rPr>
+        <w:t>Em students3, temos notas de meio de semestre e exame final para cinco alunos, cada um dos quais estava matriculado em exatamente duas das cinco classes possíveis.</w:t>
+      </w:r>
+    </w:p>
+    <w:p>
+      <w:pPr>
+        <w:pStyle w:val="Ttulo1"/>
+        <w:shd w:val="clear" w:color="auto" w:fill="FFFFFF"/>
+        <w:spacing w:before="300" w:after="150"/>
+        <w:jc w:val="both"/>
+        <w:rPr>
+          <w:rFonts w:asciiTheme="minorHAnsi" w:hAnsiTheme="minorHAnsi" w:cstheme="minorHAnsi"/>
+          <w:b w:val="0"/>
+          <w:bCs w:val="0"/>
+          <w:color w:val="1F1F1F"/>
+          <w:sz w:val="22"/>
+          <w:szCs w:val="22"/>
+        </w:rPr>
+      </w:pPr>
+      <w:r>
+        <w:rPr>
+          <w:rFonts w:asciiTheme="minorHAnsi" w:hAnsiTheme="minorHAnsi" w:cstheme="minorHAnsi"/>
+          <w:b w:val="0"/>
+          <w:bCs w:val="0"/>
+          <w:color w:val="1F1F1F"/>
+          <w:sz w:val="22"/>
+          <w:szCs w:val="22"/>
+        </w:rPr>
+        <w:t xml:space="preserve">A primeira variável, nome, já é uma coluna e deve permanecer como está. Os cabeçalhos das últimas cinco colunas, class1 a class5, são todos valores diferentes do que deveria ser uma variável de classe. Os valores na coluna de teste, intermediário e final, devem ser </w:t>
+      </w:r>
+      <w:proofErr w:type="gramStart"/>
+      <w:r>
+        <w:rPr>
+          <w:rFonts w:asciiTheme="minorHAnsi" w:hAnsiTheme="minorHAnsi" w:cstheme="minorHAnsi"/>
+          <w:b w:val="0"/>
+          <w:bCs w:val="0"/>
+          <w:color w:val="1F1F1F"/>
+          <w:sz w:val="22"/>
+          <w:szCs w:val="22"/>
+        </w:rPr>
+        <w:t>cada um sua própria variável</w:t>
+      </w:r>
+      <w:proofErr w:type="gramEnd"/>
+      <w:r>
+        <w:rPr>
+          <w:rFonts w:asciiTheme="minorHAnsi" w:hAnsiTheme="minorHAnsi" w:cstheme="minorHAnsi"/>
+          <w:b w:val="0"/>
+          <w:bCs w:val="0"/>
+          <w:color w:val="1F1F1F"/>
+          <w:sz w:val="22"/>
+          <w:szCs w:val="22"/>
+        </w:rPr>
+        <w:t xml:space="preserve"> contendo as respectivas notas para cada</w:t>
+      </w:r>
+      <w:r>
+        <w:rPr>
+          <w:rFonts w:asciiTheme="minorHAnsi" w:hAnsiTheme="minorHAnsi" w:cstheme="minorHAnsi"/>
+          <w:b w:val="0"/>
+          <w:bCs w:val="0"/>
+          <w:color w:val="1F1F1F"/>
+          <w:sz w:val="22"/>
+          <w:szCs w:val="22"/>
+        </w:rPr>
+        <w:t xml:space="preserve"> </w:t>
+      </w:r>
+      <w:r>
+        <w:rPr>
+          <w:rFonts w:asciiTheme="minorHAnsi" w:hAnsiTheme="minorHAnsi" w:cstheme="minorHAnsi"/>
+          <w:b w:val="0"/>
+          <w:bCs w:val="0"/>
+          <w:color w:val="1F1F1F"/>
+          <w:sz w:val="22"/>
+          <w:szCs w:val="22"/>
+        </w:rPr>
+        <w:t>estudante.</w:t>
+      </w:r>
+    </w:p>
+    <w:p>
+      <w:pPr>
+        <w:pStyle w:val="Ttulo1"/>
+        <w:shd w:val="clear" w:color="auto" w:fill="FFFFFF"/>
+        <w:spacing w:before="300" w:after="150"/>
+        <w:jc w:val="both"/>
+        <w:rPr>
+          <w:rFonts w:asciiTheme="minorHAnsi" w:hAnsiTheme="minorHAnsi" w:cstheme="minorHAnsi"/>
+          <w:b w:val="0"/>
+          <w:bCs w:val="0"/>
+          <w:color w:val="1F1F1F"/>
+          <w:sz w:val="22"/>
+          <w:szCs w:val="22"/>
+        </w:rPr>
       </w:pPr>
     </w:p>
     <w:p>

</xml_diff>